<commit_message>
Added Introduction + bug fixes
Added introduction
Bug fix: Reset button now stops the process and resets memory
</commit_message>
<xml_diff>
--- a/Lucrare de licenta.docx
+++ b/Lucrare de licenta.docx
@@ -241,92 +241,101 @@
     </w:p>
     <w:p>
       <w:pPr>
-        <w:rPr>
-          <w:rFonts w:ascii="Times New Roman" w:hAnsi="Times New Roman" w:cs="Times New Roman"/>
-          <w:b/>
-          <w:bCs/>
-          <w:sz w:val="32"/>
-          <w:szCs w:val="32"/>
-          <w:lang w:val="ro-RO"/>
-        </w:rPr>
-      </w:pPr>
-    </w:p>
-    <w:p>
-      <w:pPr>
-        <w:rPr>
-          <w:rFonts w:ascii="Times New Roman" w:hAnsi="Times New Roman" w:cs="Times New Roman"/>
-          <w:b/>
-          <w:bCs/>
-          <w:sz w:val="32"/>
-          <w:szCs w:val="32"/>
-          <w:lang w:val="ro-RO"/>
-        </w:rPr>
-      </w:pPr>
-    </w:p>
-    <w:p>
-      <w:pPr>
-        <w:rPr>
-          <w:rFonts w:ascii="Times New Roman" w:hAnsi="Times New Roman" w:cs="Times New Roman"/>
-          <w:b/>
-          <w:bCs/>
-          <w:sz w:val="32"/>
-          <w:szCs w:val="32"/>
-          <w:lang w:val="ro-RO"/>
-        </w:rPr>
-      </w:pPr>
-    </w:p>
-    <w:p>
-      <w:pPr>
-        <w:rPr>
-          <w:rFonts w:ascii="Times New Roman" w:hAnsi="Times New Roman" w:cs="Times New Roman"/>
-          <w:b/>
-          <w:bCs/>
-          <w:sz w:val="32"/>
-          <w:szCs w:val="32"/>
-          <w:lang w:val="ro-RO"/>
-        </w:rPr>
-      </w:pPr>
-    </w:p>
-    <w:p>
-      <w:pPr>
-        <w:rPr>
-          <w:rFonts w:ascii="Times New Roman" w:hAnsi="Times New Roman" w:cs="Times New Roman"/>
-          <w:b/>
-          <w:bCs/>
-          <w:sz w:val="32"/>
-          <w:szCs w:val="32"/>
-          <w:lang w:val="ro-RO"/>
-        </w:rPr>
-      </w:pPr>
-    </w:p>
-    <w:p>
-      <w:pPr>
-        <w:rPr>
-          <w:rFonts w:ascii="Times New Roman" w:hAnsi="Times New Roman" w:cs="Times New Roman"/>
-          <w:b/>
-          <w:bCs/>
-          <w:sz w:val="32"/>
-          <w:szCs w:val="32"/>
-          <w:lang w:val="ro-RO"/>
-        </w:rPr>
-      </w:pPr>
-    </w:p>
-    <w:p>
-      <w:pPr>
-        <w:rPr>
-          <w:rFonts w:ascii="Times New Roman" w:hAnsi="Times New Roman" w:cs="Times New Roman"/>
-          <w:b/>
-          <w:bCs/>
-          <w:sz w:val="32"/>
-          <w:szCs w:val="32"/>
-          <w:lang w:val="ro-RO"/>
-        </w:rPr>
-      </w:pPr>
-    </w:p>
-    <w:p>
-      <w:r>
-        <w:rPr>
-          <w:rFonts w:ascii="Times New Roman" w:hAnsi="Times New Roman" w:cs="Times New Roman"/>
+        <w:jc w:val="center"/>
+        <w:rPr>
+          <w:rFonts w:ascii="Times New Roman" w:hAnsi="Times New Roman" w:cs="Times New Roman"/>
+          <w:b/>
+          <w:bCs/>
+          <w:sz w:val="32"/>
+          <w:szCs w:val="32"/>
+          <w:lang w:val="ro-RO"/>
+        </w:rPr>
+      </w:pPr>
+    </w:p>
+    <w:p>
+      <w:pPr>
+        <w:jc w:val="center"/>
+        <w:rPr>
+          <w:rFonts w:ascii="Times New Roman" w:hAnsi="Times New Roman" w:cs="Times New Roman"/>
+          <w:b/>
+          <w:bCs/>
+          <w:sz w:val="32"/>
+          <w:szCs w:val="32"/>
+          <w:lang w:val="ro-RO"/>
+        </w:rPr>
+      </w:pPr>
+    </w:p>
+    <w:p>
+      <w:pPr>
+        <w:jc w:val="center"/>
+        <w:rPr>
+          <w:rFonts w:ascii="Times New Roman" w:hAnsi="Times New Roman" w:cs="Times New Roman"/>
+          <w:b/>
+          <w:bCs/>
+          <w:sz w:val="32"/>
+          <w:szCs w:val="32"/>
+          <w:lang w:val="ro-RO"/>
+        </w:rPr>
+      </w:pPr>
+    </w:p>
+    <w:p>
+      <w:pPr>
+        <w:jc w:val="center"/>
+        <w:rPr>
+          <w:rFonts w:ascii="Times New Roman" w:hAnsi="Times New Roman" w:cs="Times New Roman"/>
+          <w:b/>
+          <w:bCs/>
+          <w:sz w:val="32"/>
+          <w:szCs w:val="32"/>
+          <w:lang w:val="ro-RO"/>
+        </w:rPr>
+      </w:pPr>
+    </w:p>
+    <w:p>
+      <w:pPr>
+        <w:jc w:val="center"/>
+        <w:rPr>
+          <w:rFonts w:ascii="Times New Roman" w:hAnsi="Times New Roman" w:cs="Times New Roman"/>
+          <w:b/>
+          <w:bCs/>
+          <w:sz w:val="32"/>
+          <w:szCs w:val="32"/>
+          <w:lang w:val="ro-RO"/>
+        </w:rPr>
+      </w:pPr>
+    </w:p>
+    <w:p>
+      <w:pPr>
+        <w:jc w:val="center"/>
+        <w:rPr>
+          <w:rFonts w:ascii="Times New Roman" w:hAnsi="Times New Roman" w:cs="Times New Roman"/>
+          <w:b/>
+          <w:bCs/>
+          <w:sz w:val="32"/>
+          <w:szCs w:val="32"/>
+          <w:lang w:val="ro-RO"/>
+        </w:rPr>
+      </w:pPr>
+    </w:p>
+    <w:p>
+      <w:pPr>
+        <w:jc w:val="center"/>
+        <w:rPr>
+          <w:rFonts w:ascii="Times New Roman" w:hAnsi="Times New Roman" w:cs="Times New Roman"/>
+          <w:b/>
+          <w:bCs/>
+          <w:sz w:val="32"/>
+          <w:szCs w:val="32"/>
+          <w:lang w:val="ro-RO"/>
+        </w:rPr>
+      </w:pPr>
+    </w:p>
+    <w:p>
+      <w:r>
+        <w:rPr>
+          <w:rFonts w:ascii="Times New Roman" w:hAnsi="Times New Roman" w:cs="Times New Roman"/>
+          <w:b/>
+          <w:bCs/>
           <w:sz w:val="28"/>
           <w:szCs w:val="28"/>
           <w:lang w:val="ro-RO"/>
@@ -336,106 +345,113 @@
       <w:r>
         <w:rPr>
           <w:rFonts w:ascii="Times New Roman" w:hAnsi="Times New Roman" w:cs="Times New Roman"/>
+          <w:b/>
+          <w:bCs/>
           <w:sz w:val="28"/>
           <w:szCs w:val="28"/>
         </w:rPr>
         <w:t>:</w:t>
       </w:r>
-    </w:p>
-    <w:p>
-      <w:pPr>
+      <w:r>
+        <w:t xml:space="preserve"> </w:t>
+      </w:r>
+      <w:r>
         <w:rPr>
           <w:rFonts w:ascii="Times New Roman" w:hAnsi="Times New Roman" w:cs="Times New Roman"/>
           <w:sz w:val="28"/>
           <w:szCs w:val="28"/>
         </w:rPr>
-      </w:pPr>
-      <w:r>
+        <w:t>Conf. dr. ing. Haller Piroska</w:t>
+      </w:r>
+    </w:p>
+    <w:p>
+      <w:pPr>
         <w:rPr>
           <w:rFonts w:ascii="Times New Roman" w:hAnsi="Times New Roman" w:cs="Times New Roman"/>
           <w:sz w:val="28"/>
           <w:szCs w:val="28"/>
         </w:rPr>
-        <w:t>Conf. dr. ing. Haller Piroska</w:t>
-      </w:r>
-    </w:p>
-    <w:p>
-      <w:pPr>
-        <w:rPr>
-          <w:rFonts w:ascii="Times New Roman" w:hAnsi="Times New Roman" w:cs="Times New Roman"/>
+      </w:pPr>
+      <w:r>
+        <w:rPr>
+          <w:rFonts w:ascii="Times New Roman" w:hAnsi="Times New Roman" w:cs="Times New Roman"/>
+          <w:b/>
+          <w:bCs/>
           <w:sz w:val="28"/>
           <w:szCs w:val="28"/>
         </w:rPr>
-      </w:pPr>
-      <w:r>
-        <w:rPr>
-          <w:rFonts w:ascii="Times New Roman" w:hAnsi="Times New Roman" w:cs="Times New Roman"/>
+        <w:t>Asistent</w:t>
+      </w:r>
+      <w:r>
+        <w:rPr>
+          <w:rFonts w:ascii="Times New Roman" w:hAnsi="Times New Roman" w:cs="Times New Roman"/>
+          <w:b/>
+          <w:bCs/>
           <w:sz w:val="28"/>
           <w:szCs w:val="28"/>
         </w:rPr>
-        <w:t>Asistent drd. Bolboacă Roland</w:t>
-      </w:r>
-    </w:p>
-    <w:p>
-      <w:pPr>
-        <w:jc w:val="right"/>
+        <w:t>:</w:t>
+      </w:r>
+      <w:r>
         <w:rPr>
           <w:rFonts w:ascii="Times New Roman" w:hAnsi="Times New Roman" w:cs="Times New Roman"/>
           <w:sz w:val="28"/>
           <w:szCs w:val="28"/>
         </w:rPr>
-      </w:pPr>
+        <w:t xml:space="preserve"> </w:t>
+      </w:r>
       <w:r>
         <w:rPr>
           <w:rFonts w:ascii="Times New Roman" w:hAnsi="Times New Roman" w:cs="Times New Roman"/>
           <w:sz w:val="28"/>
           <w:szCs w:val="28"/>
         </w:rPr>
-        <w:t>Absolvent:</w:t>
-      </w:r>
-    </w:p>
-    <w:p>
-      <w:pPr>
-        <w:jc w:val="right"/>
+        <w:t>Asistent drd. Bolboacă Roland</w:t>
+      </w:r>
+    </w:p>
+    <w:p>
+      <w:pPr>
         <w:rPr>
           <w:rFonts w:ascii="Times New Roman" w:hAnsi="Times New Roman" w:cs="Times New Roman"/>
           <w:sz w:val="28"/>
           <w:szCs w:val="28"/>
         </w:rPr>
       </w:pPr>
-      <w:r>
+    </w:p>
+    <w:p>
+      <w:pPr>
+        <w:jc w:val="right"/>
         <w:rPr>
           <w:rFonts w:ascii="Times New Roman" w:hAnsi="Times New Roman" w:cs="Times New Roman"/>
           <w:sz w:val="28"/>
           <w:szCs w:val="28"/>
         </w:rPr>
-        <w:t>Gorea Tudor-Andrei</w:t>
-      </w:r>
-    </w:p>
-    <w:p>
-      <w:pPr>
-        <w:rPr>
-          <w:rFonts w:ascii="Times New Roman" w:hAnsi="Times New Roman" w:cs="Times New Roman"/>
+      </w:pPr>
+      <w:r>
+        <w:rPr>
+          <w:rFonts w:ascii="Times New Roman" w:hAnsi="Times New Roman" w:cs="Times New Roman"/>
+          <w:b/>
+          <w:bCs/>
           <w:sz w:val="28"/>
           <w:szCs w:val="28"/>
         </w:rPr>
-      </w:pPr>
-    </w:p>
-    <w:p>
-      <w:pPr>
+        <w:t>Absolvent:</w:t>
+      </w:r>
+      <w:r>
         <w:rPr>
           <w:rFonts w:ascii="Times New Roman" w:hAnsi="Times New Roman" w:cs="Times New Roman"/>
           <w:sz w:val="28"/>
           <w:szCs w:val="28"/>
         </w:rPr>
-      </w:pPr>
+        <w:t xml:space="preserve"> </w:t>
+      </w:r>
       <w:r>
         <w:rPr>
           <w:rFonts w:ascii="Times New Roman" w:hAnsi="Times New Roman" w:cs="Times New Roman"/>
           <w:sz w:val="28"/>
           <w:szCs w:val="28"/>
         </w:rPr>
-        <w:br w:type="page"/>
+        <w:t>Gorea Tudor-Andrei</w:t>
       </w:r>
     </w:p>
     <w:p>
@@ -446,12 +462,38 @@
           <w:szCs w:val="28"/>
         </w:rPr>
       </w:pPr>
-      <w:r>
+    </w:p>
+    <w:p>
+      <w:pPr>
         <w:rPr>
           <w:rFonts w:ascii="Times New Roman" w:hAnsi="Times New Roman" w:cs="Times New Roman"/>
           <w:sz w:val="28"/>
           <w:szCs w:val="28"/>
         </w:rPr>
+      </w:pPr>
+      <w:r>
+        <w:rPr>
+          <w:rFonts w:ascii="Times New Roman" w:hAnsi="Times New Roman" w:cs="Times New Roman"/>
+          <w:sz w:val="28"/>
+          <w:szCs w:val="28"/>
+        </w:rPr>
+        <w:br w:type="page"/>
+      </w:r>
+    </w:p>
+    <w:p>
+      <w:pPr>
+        <w:rPr>
+          <w:rFonts w:ascii="Times New Roman" w:hAnsi="Times New Roman" w:cs="Times New Roman"/>
+          <w:sz w:val="28"/>
+          <w:szCs w:val="28"/>
+        </w:rPr>
+      </w:pPr>
+      <w:r>
+        <w:rPr>
+          <w:rFonts w:ascii="Times New Roman" w:hAnsi="Times New Roman" w:cs="Times New Roman"/>
+          <w:sz w:val="28"/>
+          <w:szCs w:val="28"/>
+        </w:rPr>
         <w:lastRenderedPageBreak/>
         <w:t>?</w:t>
       </w:r>
@@ -475,20 +517,43 @@
     </w:p>
     <w:p>
       <w:pPr>
-        <w:rPr>
-          <w:rFonts w:ascii="Times New Roman" w:hAnsi="Times New Roman" w:cs="Times New Roman"/>
-          <w:sz w:val="32"/>
-          <w:szCs w:val="32"/>
-        </w:rPr>
-      </w:pPr>
-      <w:r>
-        <w:rPr>
-          <w:rFonts w:ascii="Times New Roman" w:hAnsi="Times New Roman" w:cs="Times New Roman"/>
-          <w:sz w:val="32"/>
-          <w:szCs w:val="32"/>
+        <w:jc w:val="center"/>
+        <w:rPr>
+          <w:rFonts w:ascii="Times New Roman" w:hAnsi="Times New Roman" w:cs="Times New Roman"/>
+          <w:b/>
+          <w:bCs/>
+          <w:sz w:val="40"/>
+          <w:szCs w:val="40"/>
+        </w:rPr>
+      </w:pPr>
+      <w:r>
+        <w:rPr>
+          <w:rFonts w:ascii="Times New Roman" w:hAnsi="Times New Roman" w:cs="Times New Roman"/>
+          <w:b/>
+          <w:bCs/>
+          <w:sz w:val="40"/>
+          <w:szCs w:val="40"/>
         </w:rPr>
         <w:lastRenderedPageBreak/>
         <w:t>Cuprins:</w:t>
+      </w:r>
+    </w:p>
+    <w:p>
+      <w:pPr>
+        <w:jc w:val="center"/>
+        <w:rPr>
+          <w:rFonts w:ascii="Times New Roman" w:hAnsi="Times New Roman" w:cs="Times New Roman"/>
+          <w:sz w:val="32"/>
+          <w:szCs w:val="32"/>
+        </w:rPr>
+      </w:pPr>
+      <w:r>
+        <w:rPr>
+          <w:rFonts w:ascii="Times New Roman" w:hAnsi="Times New Roman" w:cs="Times New Roman"/>
+          <w:sz w:val="32"/>
+          <w:szCs w:val="32"/>
+        </w:rPr>
+        <w:t>(completez la final cand stiu si paginile)</w:t>
       </w:r>
     </w:p>
     <w:p>
@@ -518,7 +583,15 @@
           <w:sz w:val="32"/>
           <w:szCs w:val="32"/>
         </w:rPr>
-        <w:t xml:space="preserve"> (brief summary)</w:t>
+        <w:t xml:space="preserve"> </w:t>
+      </w:r>
+      <w:r>
+        <w:rPr>
+          <w:rFonts w:ascii="Times New Roman" w:hAnsi="Times New Roman" w:cs="Times New Roman"/>
+          <w:sz w:val="32"/>
+          <w:szCs w:val="32"/>
+        </w:rPr>
+        <w:t>....................................................................................</w:t>
       </w:r>
     </w:p>
     <w:p>
@@ -548,7 +621,15 @@
           <w:sz w:val="32"/>
           <w:szCs w:val="32"/>
         </w:rPr>
-        <w:t xml:space="preserve"> (overview of the problem to be solved)</w:t>
+        <w:t xml:space="preserve"> </w:t>
+      </w:r>
+      <w:r>
+        <w:rPr>
+          <w:rFonts w:ascii="Times New Roman" w:hAnsi="Times New Roman" w:cs="Times New Roman"/>
+          <w:sz w:val="32"/>
+          <w:szCs w:val="32"/>
+        </w:rPr>
+        <w:t>...............................................................................</w:t>
       </w:r>
     </w:p>
     <w:p>
@@ -578,23 +659,15 @@
           <w:sz w:val="32"/>
           <w:szCs w:val="32"/>
         </w:rPr>
-        <w:t xml:space="preserve"> (CS?,  </w:t>
-      </w:r>
-      <w:r>
-        <w:rPr>
-          <w:rFonts w:ascii="Times New Roman" w:hAnsi="Times New Roman" w:cs="Times New Roman"/>
-          <w:sz w:val="32"/>
-          <w:szCs w:val="32"/>
-        </w:rPr>
-        <w:t>Compilatoare</w:t>
-      </w:r>
-      <w:r>
-        <w:rPr>
-          <w:rFonts w:ascii="Times New Roman" w:hAnsi="Times New Roman" w:cs="Times New Roman"/>
-          <w:sz w:val="32"/>
-          <w:szCs w:val="32"/>
-        </w:rPr>
-        <w:t>)</w:t>
+        <w:t xml:space="preserve"> </w:t>
+      </w:r>
+      <w:r>
+        <w:rPr>
+          <w:rFonts w:ascii="Times New Roman" w:hAnsi="Times New Roman" w:cs="Times New Roman"/>
+          <w:sz w:val="32"/>
+          <w:szCs w:val="32"/>
+        </w:rPr>
+        <w:t>.....................................................................</w:t>
       </w:r>
     </w:p>
     <w:p>
@@ -640,7 +713,15 @@
           <w:sz w:val="32"/>
           <w:szCs w:val="32"/>
         </w:rPr>
-        <w:t xml:space="preserve"> (MyASM)</w:t>
+        <w:t xml:space="preserve"> </w:t>
+      </w:r>
+      <w:r>
+        <w:rPr>
+          <w:rFonts w:ascii="Times New Roman" w:hAnsi="Times New Roman" w:cs="Times New Roman"/>
+          <w:sz w:val="32"/>
+          <w:szCs w:val="32"/>
+        </w:rPr>
+        <w:t>...............................................................</w:t>
       </w:r>
     </w:p>
     <w:p>
@@ -670,7 +751,7 @@
           <w:sz w:val="32"/>
           <w:szCs w:val="32"/>
         </w:rPr>
-        <w:t>(OOP design)</w:t>
+        <w:t>.........................................................</w:t>
       </w:r>
     </w:p>
     <w:p>
@@ -708,7 +789,15 @@
           <w:sz w:val="32"/>
           <w:szCs w:val="32"/>
         </w:rPr>
-        <w:t xml:space="preserve"> (Ce pot face in aplicatie)</w:t>
+        <w:t xml:space="preserve"> </w:t>
+      </w:r>
+      <w:r>
+        <w:rPr>
+          <w:rFonts w:ascii="Times New Roman" w:hAnsi="Times New Roman" w:cs="Times New Roman"/>
+          <w:sz w:val="32"/>
+          <w:szCs w:val="32"/>
+        </w:rPr>
+        <w:t>................................................</w:t>
       </w:r>
     </w:p>
     <w:p>
@@ -730,23 +819,23 @@
           <w:sz w:val="32"/>
           <w:szCs w:val="32"/>
         </w:rPr>
-        <w:t>Re</w:t>
-      </w:r>
-      <w:r>
-        <w:rPr>
-          <w:rFonts w:ascii="Times New Roman" w:hAnsi="Times New Roman" w:cs="Times New Roman"/>
-          <w:sz w:val="32"/>
-          <w:szCs w:val="32"/>
-        </w:rPr>
-        <w:t>zultate</w:t>
-      </w:r>
-      <w:r>
-        <w:rPr>
-          <w:rFonts w:ascii="Times New Roman" w:hAnsi="Times New Roman" w:cs="Times New Roman"/>
-          <w:sz w:val="32"/>
-          <w:szCs w:val="32"/>
-        </w:rPr>
-        <w:t xml:space="preserve"> (Ce am obținut, produsul final)</w:t>
+        <w:t>Concluzii</w:t>
+      </w:r>
+      <w:r>
+        <w:rPr>
+          <w:rFonts w:ascii="Times New Roman" w:hAnsi="Times New Roman" w:cs="Times New Roman"/>
+          <w:sz w:val="32"/>
+          <w:szCs w:val="32"/>
+        </w:rPr>
+        <w:t xml:space="preserve"> </w:t>
+      </w:r>
+      <w:r>
+        <w:rPr>
+          <w:rFonts w:ascii="Times New Roman" w:hAnsi="Times New Roman" w:cs="Times New Roman"/>
+          <w:sz w:val="32"/>
+          <w:szCs w:val="32"/>
+        </w:rPr>
+        <w:t>..................................................................................</w:t>
       </w:r>
     </w:p>
     <w:p>
@@ -768,37 +857,15 @@
           <w:sz w:val="32"/>
           <w:szCs w:val="32"/>
         </w:rPr>
-        <w:t>Concluzii</w:t>
-      </w:r>
-      <w:r>
-        <w:rPr>
-          <w:rFonts w:ascii="Times New Roman" w:hAnsi="Times New Roman" w:cs="Times New Roman"/>
-          <w:sz w:val="32"/>
-          <w:szCs w:val="32"/>
-        </w:rPr>
-        <w:t xml:space="preserve"> (no idea)</w:t>
-      </w:r>
-    </w:p>
-    <w:p>
-      <w:pPr>
-        <w:pStyle w:val="ListParagraph"/>
-        <w:numPr>
-          <w:ilvl w:val="0"/>
-          <w:numId w:val="1"/>
-        </w:numPr>
-        <w:rPr>
-          <w:rFonts w:ascii="Times New Roman" w:hAnsi="Times New Roman" w:cs="Times New Roman"/>
-          <w:sz w:val="32"/>
-          <w:szCs w:val="32"/>
-        </w:rPr>
-      </w:pPr>
-      <w:r>
-        <w:rPr>
-          <w:rFonts w:ascii="Times New Roman" w:hAnsi="Times New Roman" w:cs="Times New Roman"/>
-          <w:sz w:val="32"/>
-          <w:szCs w:val="32"/>
-        </w:rPr>
         <w:t>Bibliografie</w:t>
+      </w:r>
+      <w:r>
+        <w:rPr>
+          <w:rFonts w:ascii="Times New Roman" w:hAnsi="Times New Roman" w:cs="Times New Roman"/>
+          <w:sz w:val="32"/>
+          <w:szCs w:val="32"/>
+        </w:rPr>
+        <w:t xml:space="preserve"> ..............................................................................</w:t>
       </w:r>
     </w:p>
     <w:p>
@@ -863,20 +930,66 @@
     </w:p>
     <w:p>
       <w:pPr>
+        <w:jc w:val="center"/>
+        <w:rPr>
+          <w:rFonts w:ascii="Times New Roman" w:hAnsi="Times New Roman" w:cs="Times New Roman"/>
+          <w:b/>
+          <w:bCs/>
+          <w:sz w:val="32"/>
+          <w:szCs w:val="32"/>
+        </w:rPr>
+      </w:pPr>
+    </w:p>
+    <w:p>
+      <w:pPr>
+        <w:ind w:firstLine="720"/>
         <w:jc w:val="both"/>
         <w:rPr>
           <w:rFonts w:ascii="Times New Roman" w:hAnsi="Times New Roman" w:cs="Times New Roman"/>
           <w:sz w:val="32"/>
           <w:szCs w:val="32"/>
-        </w:rPr>
-      </w:pPr>
-      <w:r>
-        <w:rPr>
-          <w:rFonts w:ascii="Times New Roman" w:hAnsi="Times New Roman" w:cs="Times New Roman"/>
-          <w:sz w:val="32"/>
-          <w:szCs w:val="32"/>
-        </w:rPr>
-        <w:t>Limbajul de Asamblare este un instrument</w:t>
+          <w:lang w:val="ro-RO"/>
+        </w:rPr>
+      </w:pPr>
+      <w:r>
+        <w:rPr>
+          <w:rFonts w:ascii="Times New Roman" w:hAnsi="Times New Roman" w:cs="Times New Roman"/>
+          <w:sz w:val="32"/>
+          <w:szCs w:val="32"/>
+        </w:rPr>
+        <w:t>Limbaj</w:t>
+      </w:r>
+      <w:r>
+        <w:rPr>
+          <w:rFonts w:ascii="Times New Roman" w:hAnsi="Times New Roman" w:cs="Times New Roman"/>
+          <w:sz w:val="32"/>
+          <w:szCs w:val="32"/>
+        </w:rPr>
+        <w:t>ele</w:t>
+      </w:r>
+      <w:r>
+        <w:rPr>
+          <w:rFonts w:ascii="Times New Roman" w:hAnsi="Times New Roman" w:cs="Times New Roman"/>
+          <w:sz w:val="32"/>
+          <w:szCs w:val="32"/>
+        </w:rPr>
+        <w:t xml:space="preserve"> de Asamblare </w:t>
+      </w:r>
+      <w:r>
+        <w:rPr>
+          <w:rFonts w:ascii="Times New Roman" w:hAnsi="Times New Roman" w:cs="Times New Roman"/>
+          <w:sz w:val="32"/>
+          <w:szCs w:val="32"/>
+        </w:rPr>
+        <w:t>sunt</w:t>
+      </w:r>
+      <w:r>
+        <w:rPr>
+          <w:rFonts w:ascii="Times New Roman" w:hAnsi="Times New Roman" w:cs="Times New Roman"/>
+          <w:sz w:val="32"/>
+          <w:szCs w:val="32"/>
+        </w:rPr>
+        <w:t xml:space="preserve"> un instrument</w:t>
       </w:r>
       <w:r>
         <w:rPr>
@@ -893,25 +1006,497 @@
           <w:szCs w:val="32"/>
           <w:lang w:val="ro-RO"/>
         </w:rPr>
-        <w:t xml:space="preserve">în programarea low-level a calculatoarelor, dar este </w:t>
-      </w:r>
-      <w:r>
-        <w:rPr>
-          <w:rFonts w:ascii="Times New Roman" w:hAnsi="Times New Roman" w:cs="Times New Roman"/>
-          <w:sz w:val="32"/>
-          <w:szCs w:val="32"/>
-          <w:lang w:val="ro-RO"/>
-        </w:rPr>
-        <w:t>foarte dificil în a fi învățat</w:t>
-      </w:r>
-      <w:r>
-        <w:rPr>
-          <w:rFonts w:ascii="Times New Roman" w:hAnsi="Times New Roman" w:cs="Times New Roman"/>
-          <w:sz w:val="32"/>
-          <w:szCs w:val="32"/>
-          <w:lang w:val="ro-RO"/>
-        </w:rPr>
-        <w:t>, mai ales de începători.</w:t>
+        <w:t xml:space="preserve">în programarea </w:t>
+      </w:r>
+      <w:r>
+        <w:rPr>
+          <w:rFonts w:ascii="Times New Roman" w:hAnsi="Times New Roman" w:cs="Times New Roman"/>
+          <w:i/>
+          <w:iCs/>
+          <w:sz w:val="32"/>
+          <w:szCs w:val="32"/>
+          <w:lang w:val="ro-RO"/>
+        </w:rPr>
+        <w:t>low-level</w:t>
+      </w:r>
+      <w:r>
+        <w:rPr>
+          <w:rFonts w:ascii="Times New Roman" w:hAnsi="Times New Roman" w:cs="Times New Roman"/>
+          <w:sz w:val="32"/>
+          <w:szCs w:val="32"/>
+          <w:lang w:val="ro-RO"/>
+        </w:rPr>
+        <w:t xml:space="preserve"> a calculatoarelor</w:t>
+      </w:r>
+      <w:r>
+        <w:rPr>
+          <w:rFonts w:ascii="Times New Roman" w:hAnsi="Times New Roman" w:cs="Times New Roman"/>
+          <w:sz w:val="32"/>
+          <w:szCs w:val="32"/>
+          <w:lang w:val="ro-RO"/>
+        </w:rPr>
+        <w:t>.</w:t>
+      </w:r>
+      <w:r>
+        <w:rPr>
+          <w:rFonts w:ascii="Times New Roman" w:hAnsi="Times New Roman" w:cs="Times New Roman"/>
+          <w:sz w:val="32"/>
+          <w:szCs w:val="32"/>
+          <w:lang w:val="ro-RO"/>
+        </w:rPr>
+        <w:t xml:space="preserve"> </w:t>
+      </w:r>
+      <w:r>
+        <w:rPr>
+          <w:rFonts w:ascii="Times New Roman" w:hAnsi="Times New Roman" w:cs="Times New Roman"/>
+          <w:sz w:val="32"/>
+          <w:szCs w:val="32"/>
+          <w:lang w:val="ro-RO"/>
+        </w:rPr>
+        <w:t>O</w:t>
+      </w:r>
+      <w:r>
+        <w:rPr>
+          <w:rFonts w:ascii="Times New Roman" w:hAnsi="Times New Roman" w:cs="Times New Roman"/>
+          <w:sz w:val="32"/>
+          <w:szCs w:val="32"/>
+          <w:lang w:val="ro-RO"/>
+        </w:rPr>
+        <w:t>ferind control la nivel</w:t>
+      </w:r>
+      <w:r>
+        <w:rPr>
+          <w:rFonts w:ascii="Times New Roman" w:hAnsi="Times New Roman" w:cs="Times New Roman"/>
+          <w:sz w:val="32"/>
+          <w:szCs w:val="32"/>
+          <w:lang w:val="ro-RO"/>
+        </w:rPr>
+        <w:t>ul</w:t>
+      </w:r>
+      <w:r>
+        <w:rPr>
+          <w:rFonts w:ascii="Times New Roman" w:hAnsi="Times New Roman" w:cs="Times New Roman"/>
+          <w:sz w:val="32"/>
+          <w:szCs w:val="32"/>
+          <w:lang w:val="ro-RO"/>
+        </w:rPr>
+        <w:t xml:space="preserve"> </w:t>
+      </w:r>
+      <w:r>
+        <w:rPr>
+          <w:rFonts w:ascii="Times New Roman" w:hAnsi="Times New Roman" w:cs="Times New Roman"/>
+          <w:i/>
+          <w:iCs/>
+          <w:sz w:val="32"/>
+          <w:szCs w:val="32"/>
+          <w:lang w:val="ro-RO"/>
+        </w:rPr>
+        <w:t>hardware</w:t>
+      </w:r>
+      <w:r>
+        <w:rPr>
+          <w:rFonts w:ascii="Times New Roman" w:hAnsi="Times New Roman" w:cs="Times New Roman"/>
+          <w:sz w:val="32"/>
+          <w:szCs w:val="32"/>
+          <w:lang w:val="ro-RO"/>
+        </w:rPr>
+        <w:t xml:space="preserve">, </w:t>
+      </w:r>
+      <w:r>
+        <w:rPr>
+          <w:rFonts w:ascii="Times New Roman" w:hAnsi="Times New Roman" w:cs="Times New Roman"/>
+          <w:sz w:val="32"/>
+          <w:szCs w:val="32"/>
+          <w:lang w:val="ro-RO"/>
+        </w:rPr>
+        <w:t xml:space="preserve">aceste </w:t>
+      </w:r>
+      <w:r>
+        <w:rPr>
+          <w:rFonts w:ascii="Times New Roman" w:hAnsi="Times New Roman" w:cs="Times New Roman"/>
+          <w:sz w:val="32"/>
+          <w:szCs w:val="32"/>
+          <w:lang w:val="ro-RO"/>
+        </w:rPr>
+        <w:t>limbaj</w:t>
+      </w:r>
+      <w:r>
+        <w:rPr>
+          <w:rFonts w:ascii="Times New Roman" w:hAnsi="Times New Roman" w:cs="Times New Roman"/>
+          <w:sz w:val="32"/>
+          <w:szCs w:val="32"/>
+          <w:lang w:val="ro-RO"/>
+        </w:rPr>
+        <w:t>ele</w:t>
+      </w:r>
+      <w:r>
+        <w:rPr>
+          <w:rFonts w:ascii="Times New Roman" w:hAnsi="Times New Roman" w:cs="Times New Roman"/>
+          <w:sz w:val="32"/>
+          <w:szCs w:val="32"/>
+          <w:lang w:val="ro-RO"/>
+        </w:rPr>
+        <w:t xml:space="preserve"> </w:t>
+      </w:r>
+      <w:r>
+        <w:rPr>
+          <w:rFonts w:ascii="Times New Roman" w:hAnsi="Times New Roman" w:cs="Times New Roman"/>
+          <w:sz w:val="32"/>
+          <w:szCs w:val="32"/>
+          <w:lang w:val="ro-RO"/>
+        </w:rPr>
+        <w:t>sunt</w:t>
+      </w:r>
+      <w:r>
+        <w:rPr>
+          <w:rFonts w:ascii="Times New Roman" w:hAnsi="Times New Roman" w:cs="Times New Roman"/>
+          <w:sz w:val="32"/>
+          <w:szCs w:val="32"/>
+          <w:lang w:val="ro-RO"/>
+        </w:rPr>
+        <w:t xml:space="preserve"> o opțiune foarte bună în optimizarea performanței</w:t>
+      </w:r>
+      <w:r>
+        <w:rPr>
+          <w:rFonts w:ascii="Times New Roman" w:hAnsi="Times New Roman" w:cs="Times New Roman"/>
+          <w:sz w:val="32"/>
+          <w:szCs w:val="32"/>
+          <w:lang w:val="ro-RO"/>
+        </w:rPr>
+        <w:t xml:space="preserve"> aplicațiilor</w:t>
+      </w:r>
+      <w:r>
+        <w:rPr>
+          <w:rFonts w:ascii="Times New Roman" w:hAnsi="Times New Roman" w:cs="Times New Roman"/>
+          <w:sz w:val="32"/>
+          <w:szCs w:val="32"/>
+          <w:lang w:val="ro-RO"/>
+        </w:rPr>
+        <w:t>, în ingineria inversă a programelor, în scopul analizei securității</w:t>
+      </w:r>
+      <w:r>
+        <w:rPr>
+          <w:rFonts w:ascii="Times New Roman" w:hAnsi="Times New Roman" w:cs="Times New Roman"/>
+          <w:sz w:val="32"/>
+          <w:szCs w:val="32"/>
+          <w:lang w:val="ro-RO"/>
+        </w:rPr>
+        <w:t xml:space="preserve"> acestora</w:t>
+      </w:r>
+      <w:r>
+        <w:rPr>
+          <w:rFonts w:ascii="Times New Roman" w:hAnsi="Times New Roman" w:cs="Times New Roman"/>
+          <w:sz w:val="32"/>
+          <w:szCs w:val="32"/>
+          <w:lang w:val="ro-RO"/>
+        </w:rPr>
+        <w:t>, și în înțelegerea</w:t>
+      </w:r>
+      <w:r>
+        <w:rPr>
+          <w:rFonts w:ascii="Times New Roman" w:hAnsi="Times New Roman" w:cs="Times New Roman"/>
+          <w:sz w:val="32"/>
+          <w:szCs w:val="32"/>
+          <w:lang w:val="ro-RO"/>
+        </w:rPr>
+        <w:t xml:space="preserve"> arhitecturii calculatoarelor.</w:t>
+      </w:r>
+      <w:r>
+        <w:rPr>
+          <w:rFonts w:ascii="Times New Roman" w:hAnsi="Times New Roman" w:cs="Times New Roman"/>
+          <w:sz w:val="32"/>
+          <w:szCs w:val="32"/>
+          <w:lang w:val="ro-RO"/>
+        </w:rPr>
+        <w:t xml:space="preserve"> </w:t>
+      </w:r>
+      <w:r>
+        <w:rPr>
+          <w:rFonts w:ascii="Times New Roman" w:hAnsi="Times New Roman" w:cs="Times New Roman"/>
+          <w:sz w:val="32"/>
+          <w:szCs w:val="32"/>
+          <w:lang w:val="ro-RO"/>
+        </w:rPr>
+        <w:t>Cu toate acestea, limbajele</w:t>
+      </w:r>
+      <w:r>
+        <w:rPr>
+          <w:rFonts w:ascii="Times New Roman" w:hAnsi="Times New Roman" w:cs="Times New Roman"/>
+          <w:sz w:val="32"/>
+          <w:szCs w:val="32"/>
+          <w:lang w:val="ro-RO"/>
+        </w:rPr>
+        <w:t xml:space="preserve"> de Asamblare sunt</w:t>
+      </w:r>
+      <w:r>
+        <w:rPr>
+          <w:rFonts w:ascii="Times New Roman" w:hAnsi="Times New Roman" w:cs="Times New Roman"/>
+          <w:sz w:val="32"/>
+          <w:szCs w:val="32"/>
+          <w:lang w:val="ro-RO"/>
+        </w:rPr>
+        <w:t xml:space="preserve"> </w:t>
+      </w:r>
+      <w:r>
+        <w:rPr>
+          <w:rFonts w:ascii="Times New Roman" w:hAnsi="Times New Roman" w:cs="Times New Roman"/>
+          <w:sz w:val="32"/>
+          <w:szCs w:val="32"/>
+          <w:lang w:val="ro-RO"/>
+        </w:rPr>
+        <w:t xml:space="preserve">foarte dificil </w:t>
+      </w:r>
+      <w:r>
+        <w:rPr>
+          <w:rFonts w:ascii="Times New Roman" w:hAnsi="Times New Roman" w:cs="Times New Roman"/>
+          <w:sz w:val="32"/>
+          <w:szCs w:val="32"/>
+          <w:lang w:val="ro-RO"/>
+        </w:rPr>
+        <w:t>de</w:t>
+      </w:r>
+      <w:r>
+        <w:rPr>
+          <w:rFonts w:ascii="Times New Roman" w:hAnsi="Times New Roman" w:cs="Times New Roman"/>
+          <w:sz w:val="32"/>
+          <w:szCs w:val="32"/>
+          <w:lang w:val="ro-RO"/>
+        </w:rPr>
+        <w:t xml:space="preserve"> învățat</w:t>
+      </w:r>
+      <w:r>
+        <w:rPr>
+          <w:rFonts w:ascii="Times New Roman" w:hAnsi="Times New Roman" w:cs="Times New Roman"/>
+          <w:sz w:val="32"/>
+          <w:szCs w:val="32"/>
+          <w:lang w:val="ro-RO"/>
+        </w:rPr>
+        <w:t xml:space="preserve">, mai ales </w:t>
+      </w:r>
+      <w:r>
+        <w:rPr>
+          <w:rFonts w:ascii="Times New Roman" w:hAnsi="Times New Roman" w:cs="Times New Roman"/>
+          <w:sz w:val="32"/>
+          <w:szCs w:val="32"/>
+          <w:lang w:val="ro-RO"/>
+        </w:rPr>
+        <w:t>pentru</w:t>
+      </w:r>
+      <w:r>
+        <w:rPr>
+          <w:rFonts w:ascii="Times New Roman" w:hAnsi="Times New Roman" w:cs="Times New Roman"/>
+          <w:sz w:val="32"/>
+          <w:szCs w:val="32"/>
+          <w:lang w:val="ro-RO"/>
+        </w:rPr>
+        <w:t xml:space="preserve"> începători</w:t>
+      </w:r>
+      <w:r>
+        <w:rPr>
+          <w:rFonts w:ascii="Times New Roman" w:hAnsi="Times New Roman" w:cs="Times New Roman"/>
+          <w:sz w:val="32"/>
+          <w:szCs w:val="32"/>
+          <w:lang w:val="ro-RO"/>
+        </w:rPr>
+        <w:t>, aceste</w:t>
+      </w:r>
+      <w:r>
+        <w:rPr>
+          <w:rFonts w:ascii="Times New Roman" w:hAnsi="Times New Roman" w:cs="Times New Roman"/>
+          <w:sz w:val="32"/>
+          <w:szCs w:val="32"/>
+          <w:lang w:val="ro-RO"/>
+        </w:rPr>
+        <w:t xml:space="preserve"> limbaje</w:t>
+      </w:r>
+      <w:r>
+        <w:rPr>
+          <w:rFonts w:ascii="Times New Roman" w:hAnsi="Times New Roman" w:cs="Times New Roman"/>
+          <w:sz w:val="32"/>
+          <w:szCs w:val="32"/>
+          <w:lang w:val="ro-RO"/>
+        </w:rPr>
+        <w:t xml:space="preserve"> având o sintaxă dificilă</w:t>
+      </w:r>
+      <w:r>
+        <w:rPr>
+          <w:rFonts w:ascii="Times New Roman" w:hAnsi="Times New Roman" w:cs="Times New Roman"/>
+          <w:sz w:val="32"/>
+          <w:szCs w:val="32"/>
+          <w:lang w:val="ro-RO"/>
+        </w:rPr>
+        <w:t>, lips</w:t>
+      </w:r>
+      <w:r>
+        <w:rPr>
+          <w:rFonts w:ascii="Times New Roman" w:hAnsi="Times New Roman" w:cs="Times New Roman"/>
+          <w:sz w:val="32"/>
+          <w:szCs w:val="32"/>
+          <w:lang w:val="ro-RO"/>
+        </w:rPr>
+        <w:t>indu-le</w:t>
+      </w:r>
+      <w:r>
+        <w:rPr>
+          <w:rFonts w:ascii="Times New Roman" w:hAnsi="Times New Roman" w:cs="Times New Roman"/>
+          <w:sz w:val="32"/>
+          <w:szCs w:val="32"/>
+          <w:lang w:val="ro-RO"/>
+        </w:rPr>
+        <w:t xml:space="preserve"> abstracți</w:t>
+      </w:r>
+      <w:r>
+        <w:rPr>
+          <w:rFonts w:ascii="Times New Roman" w:hAnsi="Times New Roman" w:cs="Times New Roman"/>
+          <w:sz w:val="32"/>
+          <w:szCs w:val="32"/>
+          <w:lang w:val="ro-RO"/>
+        </w:rPr>
+        <w:t>a</w:t>
+      </w:r>
+      <w:r>
+        <w:rPr>
+          <w:rFonts w:ascii="Times New Roman" w:hAnsi="Times New Roman" w:cs="Times New Roman"/>
+          <w:sz w:val="32"/>
+          <w:szCs w:val="32"/>
+          <w:lang w:val="ro-RO"/>
+        </w:rPr>
+        <w:t xml:space="preserve"> limbajelor de nivel mai înalt</w:t>
+      </w:r>
+      <w:r>
+        <w:rPr>
+          <w:rFonts w:ascii="Times New Roman" w:hAnsi="Times New Roman" w:cs="Times New Roman"/>
+          <w:sz w:val="32"/>
+          <w:szCs w:val="32"/>
+          <w:lang w:val="ro-RO"/>
+        </w:rPr>
+        <w:t xml:space="preserve">, </w:t>
+      </w:r>
+      <w:r>
+        <w:rPr>
+          <w:rFonts w:ascii="Times New Roman" w:hAnsi="Times New Roman" w:cs="Times New Roman"/>
+          <w:sz w:val="32"/>
+          <w:szCs w:val="32"/>
+          <w:lang w:val="ro-RO"/>
+        </w:rPr>
+        <w:t xml:space="preserve">fiind </w:t>
+      </w:r>
+      <w:r>
+        <w:rPr>
+          <w:rFonts w:ascii="Times New Roman" w:hAnsi="Times New Roman" w:cs="Times New Roman"/>
+          <w:sz w:val="32"/>
+          <w:szCs w:val="32"/>
+          <w:lang w:val="ro-RO"/>
+        </w:rPr>
+        <w:t>neces</w:t>
+      </w:r>
+      <w:r>
+        <w:rPr>
+          <w:rFonts w:ascii="Times New Roman" w:hAnsi="Times New Roman" w:cs="Times New Roman"/>
+          <w:sz w:val="32"/>
+          <w:szCs w:val="32"/>
+          <w:lang w:val="ro-RO"/>
+        </w:rPr>
+        <w:t>ară</w:t>
+      </w:r>
+      <w:r>
+        <w:rPr>
+          <w:rFonts w:ascii="Times New Roman" w:hAnsi="Times New Roman" w:cs="Times New Roman"/>
+          <w:sz w:val="32"/>
+          <w:szCs w:val="32"/>
+          <w:lang w:val="ro-RO"/>
+        </w:rPr>
+        <w:t xml:space="preserve"> implementa</w:t>
+      </w:r>
+      <w:r>
+        <w:rPr>
+          <w:rFonts w:ascii="Times New Roman" w:hAnsi="Times New Roman" w:cs="Times New Roman"/>
+          <w:sz w:val="32"/>
+          <w:szCs w:val="32"/>
+          <w:lang w:val="ro-RO"/>
+        </w:rPr>
+        <w:t>rea</w:t>
+      </w:r>
+      <w:r>
+        <w:rPr>
+          <w:rFonts w:ascii="Times New Roman" w:hAnsi="Times New Roman" w:cs="Times New Roman"/>
+          <w:sz w:val="32"/>
+          <w:szCs w:val="32"/>
+          <w:lang w:val="ro-RO"/>
+        </w:rPr>
+        <w:t xml:space="preserve"> manual</w:t>
+      </w:r>
+      <w:r>
+        <w:rPr>
+          <w:rFonts w:ascii="Times New Roman" w:hAnsi="Times New Roman" w:cs="Times New Roman"/>
+          <w:sz w:val="32"/>
+          <w:szCs w:val="32"/>
+          <w:lang w:val="ro-RO"/>
+        </w:rPr>
+        <w:t>ă</w:t>
+      </w:r>
+      <w:r>
+        <w:rPr>
+          <w:rFonts w:ascii="Times New Roman" w:hAnsi="Times New Roman" w:cs="Times New Roman"/>
+          <w:sz w:val="32"/>
+          <w:szCs w:val="32"/>
+          <w:lang w:val="ro-RO"/>
+        </w:rPr>
+        <w:t xml:space="preserve"> a</w:t>
+      </w:r>
+      <w:r>
+        <w:rPr>
+          <w:rFonts w:ascii="Times New Roman" w:hAnsi="Times New Roman" w:cs="Times New Roman"/>
+          <w:sz w:val="32"/>
+          <w:szCs w:val="32"/>
+          <w:lang w:val="ro-RO"/>
+        </w:rPr>
+        <w:t xml:space="preserve"> mai mult</w:t>
+      </w:r>
+      <w:r>
+        <w:rPr>
+          <w:rFonts w:ascii="Times New Roman" w:hAnsi="Times New Roman" w:cs="Times New Roman"/>
+          <w:sz w:val="32"/>
+          <w:szCs w:val="32"/>
+          <w:lang w:val="ro-RO"/>
+        </w:rPr>
+        <w:t>or</w:t>
+      </w:r>
+      <w:r>
+        <w:rPr>
+          <w:rFonts w:ascii="Times New Roman" w:hAnsi="Times New Roman" w:cs="Times New Roman"/>
+          <w:sz w:val="32"/>
+          <w:szCs w:val="32"/>
+          <w:lang w:val="ro-RO"/>
+        </w:rPr>
+        <w:t xml:space="preserve"> sarcini care sunt gestionate automat în alte limbaje (ex: if, while, for, gestionare funcții)</w:t>
+      </w:r>
+      <w:r>
+        <w:rPr>
+          <w:rFonts w:ascii="Times New Roman" w:hAnsi="Times New Roman" w:cs="Times New Roman"/>
+          <w:sz w:val="32"/>
+          <w:szCs w:val="32"/>
+          <w:lang w:val="ro-RO"/>
+        </w:rPr>
+        <w:t xml:space="preserve">, precum și </w:t>
+      </w:r>
+      <w:r>
+        <w:rPr>
+          <w:rFonts w:ascii="Times New Roman" w:hAnsi="Times New Roman" w:cs="Times New Roman"/>
+          <w:sz w:val="32"/>
+          <w:szCs w:val="32"/>
+          <w:lang w:val="ro-RO"/>
+        </w:rPr>
+        <w:t>îngreunarea depanării cauzată de lipsa constructelor de nivel înalt</w:t>
+      </w:r>
+      <w:r>
+        <w:rPr>
+          <w:rFonts w:ascii="Times New Roman" w:hAnsi="Times New Roman" w:cs="Times New Roman"/>
+          <w:sz w:val="32"/>
+          <w:szCs w:val="32"/>
+          <w:lang w:val="ro-RO"/>
+        </w:rPr>
+        <w:t>.</w:t>
       </w:r>
       <w:r>
         <w:rPr>
@@ -1271,6 +1856,112 @@
           <w:lang w:val="ro-RO"/>
         </w:rPr>
         <w:t xml:space="preserve"> pentru învățarea limbajelor de asamblare.</w:t>
+      </w:r>
+    </w:p>
+    <w:p>
+      <w:pPr>
+        <w:jc w:val="both"/>
+        <w:rPr>
+          <w:rFonts w:ascii="Times New Roman" w:hAnsi="Times New Roman" w:cs="Times New Roman"/>
+          <w:sz w:val="32"/>
+          <w:szCs w:val="32"/>
+          <w:lang w:val="ro-RO"/>
+        </w:rPr>
+      </w:pPr>
+    </w:p>
+    <w:p>
+      <w:pPr>
+        <w:jc w:val="both"/>
+        <w:rPr>
+          <w:rFonts w:ascii="Times New Roman" w:hAnsi="Times New Roman" w:cs="Times New Roman"/>
+          <w:sz w:val="32"/>
+          <w:szCs w:val="32"/>
+        </w:rPr>
+      </w:pPr>
+      <w:r>
+        <w:rPr>
+          <w:rFonts w:ascii="Times New Roman" w:hAnsi="Times New Roman" w:cs="Times New Roman"/>
+          <w:b/>
+          <w:bCs/>
+          <w:sz w:val="32"/>
+          <w:szCs w:val="32"/>
+          <w:lang w:val="ro-RO"/>
+        </w:rPr>
+        <w:t>Cuvinte cheie</w:t>
+      </w:r>
+      <w:r>
+        <w:rPr>
+          <w:rFonts w:ascii="Times New Roman" w:hAnsi="Times New Roman" w:cs="Times New Roman"/>
+          <w:b/>
+          <w:bCs/>
+          <w:sz w:val="32"/>
+          <w:szCs w:val="32"/>
+          <w:lang w:val="ro-RO"/>
+        </w:rPr>
+        <w:t>:</w:t>
+      </w:r>
+      <w:r>
+        <w:rPr>
+          <w:rFonts w:ascii="Times New Roman" w:hAnsi="Times New Roman" w:cs="Times New Roman"/>
+          <w:sz w:val="32"/>
+          <w:szCs w:val="32"/>
+          <w:lang w:val="ro-RO"/>
+        </w:rPr>
+        <w:t xml:space="preserve"> </w:t>
+      </w:r>
+      <w:r>
+        <w:rPr>
+          <w:rFonts w:ascii="Times New Roman" w:hAnsi="Times New Roman" w:cs="Times New Roman"/>
+          <w:sz w:val="32"/>
+          <w:szCs w:val="32"/>
+          <w:lang w:val="ro-RO"/>
+        </w:rPr>
+        <w:t xml:space="preserve">Assembly, </w:t>
+      </w:r>
+      <w:r>
+        <w:rPr>
+          <w:rFonts w:ascii="Times New Roman" w:hAnsi="Times New Roman" w:cs="Times New Roman"/>
+          <w:sz w:val="32"/>
+          <w:szCs w:val="32"/>
+          <w:lang w:val="ro-RO"/>
+        </w:rPr>
+        <w:t xml:space="preserve">MyASM, </w:t>
+      </w:r>
+      <w:r>
+        <w:rPr>
+          <w:rFonts w:ascii="Times New Roman" w:hAnsi="Times New Roman" w:cs="Times New Roman"/>
+          <w:sz w:val="32"/>
+          <w:szCs w:val="32"/>
+          <w:lang w:val="ro-RO"/>
+        </w:rPr>
+        <w:t>C</w:t>
+      </w:r>
+      <w:r>
+        <w:rPr>
+          <w:rFonts w:ascii="Times New Roman" w:hAnsi="Times New Roman" w:cs="Times New Roman"/>
+          <w:sz w:val="32"/>
+          <w:szCs w:val="32"/>
+          <w:lang w:val="ro-RO"/>
+        </w:rPr>
+        <w:t>ompilator</w:t>
+      </w:r>
+      <w:r>
+        <w:rPr>
+          <w:rFonts w:ascii="Times New Roman" w:hAnsi="Times New Roman" w:cs="Times New Roman"/>
+          <w:sz w:val="32"/>
+          <w:szCs w:val="32"/>
+          <w:lang w:val="ro-RO"/>
+        </w:rPr>
+        <w:t xml:space="preserve">, </w:t>
+      </w:r>
+      <w:r>
+        <w:rPr>
+          <w:rFonts w:ascii="Times New Roman" w:hAnsi="Times New Roman" w:cs="Times New Roman"/>
+          <w:sz w:val="32"/>
+          <w:szCs w:val="32"/>
+          <w:lang w:val="ro-RO"/>
+        </w:rPr>
+        <w:t>Simulator</w:t>
       </w:r>
     </w:p>
     <w:p>
@@ -1315,19 +2006,843 @@
     </w:p>
     <w:p>
       <w:pPr>
-        <w:rPr>
-          <w:rFonts w:ascii="Times New Roman" w:hAnsi="Times New Roman" w:cs="Times New Roman"/>
-          <w:sz w:val="32"/>
-          <w:szCs w:val="32"/>
-        </w:rPr>
-      </w:pPr>
-      <w:r>
-        <w:rPr>
-          <w:rFonts w:ascii="Times New Roman" w:hAnsi="Times New Roman" w:cs="Times New Roman"/>
-          <w:sz w:val="32"/>
-          <w:szCs w:val="32"/>
-        </w:rPr>
-        <w:t>Aaa</w:t>
+        <w:jc w:val="center"/>
+        <w:rPr>
+          <w:rFonts w:ascii="Times New Roman" w:hAnsi="Times New Roman" w:cs="Times New Roman"/>
+          <w:b/>
+          <w:bCs/>
+          <w:sz w:val="32"/>
+          <w:szCs w:val="32"/>
+        </w:rPr>
+      </w:pPr>
+    </w:p>
+    <w:p>
+      <w:pPr>
+        <w:ind w:firstLine="720"/>
+        <w:jc w:val="both"/>
+        <w:rPr>
+          <w:rFonts w:ascii="Times New Roman" w:hAnsi="Times New Roman" w:cs="Times New Roman"/>
+          <w:sz w:val="32"/>
+          <w:szCs w:val="32"/>
+        </w:rPr>
+      </w:pPr>
+      <w:r>
+        <w:rPr>
+          <w:rFonts w:ascii="Times New Roman" w:hAnsi="Times New Roman" w:cs="Times New Roman"/>
+          <w:sz w:val="32"/>
+          <w:szCs w:val="32"/>
+        </w:rPr>
+        <w:t xml:space="preserve">Limbajele de </w:t>
+      </w:r>
+      <w:r>
+        <w:rPr>
+          <w:rFonts w:ascii="Times New Roman" w:hAnsi="Times New Roman" w:cs="Times New Roman"/>
+          <w:sz w:val="32"/>
+          <w:szCs w:val="32"/>
+        </w:rPr>
+        <w:t>A</w:t>
+      </w:r>
+      <w:r>
+        <w:rPr>
+          <w:rFonts w:ascii="Times New Roman" w:hAnsi="Times New Roman" w:cs="Times New Roman"/>
+          <w:sz w:val="32"/>
+          <w:szCs w:val="32"/>
+        </w:rPr>
+        <w:t>samblare</w:t>
+      </w:r>
+      <w:r>
+        <w:rPr>
+          <w:rFonts w:ascii="Times New Roman" w:hAnsi="Times New Roman" w:cs="Times New Roman"/>
+          <w:sz w:val="32"/>
+          <w:szCs w:val="32"/>
+        </w:rPr>
+        <w:t xml:space="preserve"> sunt un tip</w:t>
+      </w:r>
+      <w:r>
+        <w:rPr>
+          <w:rFonts w:ascii="Times New Roman" w:hAnsi="Times New Roman" w:cs="Times New Roman"/>
+          <w:sz w:val="32"/>
+          <w:szCs w:val="32"/>
+        </w:rPr>
+        <w:t xml:space="preserve"> important</w:t>
+      </w:r>
+      <w:r>
+        <w:rPr>
+          <w:rFonts w:ascii="Times New Roman" w:hAnsi="Times New Roman" w:cs="Times New Roman"/>
+          <w:sz w:val="32"/>
+          <w:szCs w:val="32"/>
+        </w:rPr>
+        <w:t xml:space="preserve"> de limbaj</w:t>
+      </w:r>
+      <w:r>
+        <w:rPr>
+          <w:rFonts w:ascii="Times New Roman" w:hAnsi="Times New Roman" w:cs="Times New Roman"/>
+          <w:sz w:val="32"/>
+          <w:szCs w:val="32"/>
+        </w:rPr>
+        <w:t>e</w:t>
+      </w:r>
+      <w:r>
+        <w:rPr>
+          <w:rFonts w:ascii="Times New Roman" w:hAnsi="Times New Roman" w:cs="Times New Roman"/>
+          <w:sz w:val="32"/>
+          <w:szCs w:val="32"/>
+        </w:rPr>
+        <w:t xml:space="preserve"> </w:t>
+      </w:r>
+      <w:r>
+        <w:rPr>
+          <w:rFonts w:ascii="Times New Roman" w:hAnsi="Times New Roman" w:cs="Times New Roman"/>
+          <w:sz w:val="32"/>
+          <w:szCs w:val="32"/>
+        </w:rPr>
+        <w:t>de programare</w:t>
+      </w:r>
+      <w:r>
+        <w:rPr>
+          <w:rFonts w:ascii="Times New Roman" w:hAnsi="Times New Roman" w:cs="Times New Roman"/>
+          <w:sz w:val="32"/>
+          <w:szCs w:val="32"/>
+        </w:rPr>
+        <w:t xml:space="preserve">, </w:t>
+      </w:r>
+      <w:r>
+        <w:rPr>
+          <w:rFonts w:ascii="Times New Roman" w:hAnsi="Times New Roman" w:cs="Times New Roman"/>
+          <w:sz w:val="32"/>
+          <w:szCs w:val="32"/>
+        </w:rPr>
+        <w:t xml:space="preserve">fiind folosite </w:t>
+      </w:r>
+      <w:r>
+        <w:rPr>
+          <w:rFonts w:ascii="Times New Roman" w:hAnsi="Times New Roman" w:cs="Times New Roman"/>
+          <w:sz w:val="32"/>
+          <w:szCs w:val="32"/>
+        </w:rPr>
+        <w:t>pentru a scrie instrucțiuni</w:t>
+      </w:r>
+      <w:r>
+        <w:rPr>
+          <w:rFonts w:ascii="Times New Roman" w:hAnsi="Times New Roman" w:cs="Times New Roman"/>
+          <w:sz w:val="32"/>
+          <w:szCs w:val="32"/>
+        </w:rPr>
+        <w:t xml:space="preserve"> care pot fi executate</w:t>
+      </w:r>
+      <w:r>
+        <w:rPr>
+          <w:rFonts w:ascii="Times New Roman" w:hAnsi="Times New Roman" w:cs="Times New Roman"/>
+          <w:sz w:val="32"/>
+          <w:szCs w:val="32"/>
+        </w:rPr>
+        <w:t xml:space="preserve"> direct </w:t>
+      </w:r>
+      <w:r>
+        <w:rPr>
+          <w:rFonts w:ascii="Times New Roman" w:hAnsi="Times New Roman" w:cs="Times New Roman"/>
+          <w:sz w:val="32"/>
+          <w:szCs w:val="32"/>
+        </w:rPr>
+        <w:t>d</w:t>
+      </w:r>
+      <w:r>
+        <w:rPr>
+          <w:rFonts w:ascii="Times New Roman" w:hAnsi="Times New Roman" w:cs="Times New Roman"/>
+          <w:sz w:val="32"/>
+          <w:szCs w:val="32"/>
+        </w:rPr>
+        <w:t>e procesorul unui computer.</w:t>
+      </w:r>
+      <w:r>
+        <w:rPr>
+          <w:rFonts w:ascii="Times New Roman" w:hAnsi="Times New Roman" w:cs="Times New Roman"/>
+          <w:sz w:val="32"/>
+          <w:szCs w:val="32"/>
+        </w:rPr>
+        <w:t xml:space="preserve"> </w:t>
+      </w:r>
+      <w:r>
+        <w:rPr>
+          <w:rFonts w:ascii="Times New Roman" w:hAnsi="Times New Roman" w:cs="Times New Roman"/>
+          <w:sz w:val="32"/>
+          <w:szCs w:val="32"/>
+        </w:rPr>
+        <w:t xml:space="preserve">Aceste limbaje au o </w:t>
+      </w:r>
+      <w:r>
+        <w:rPr>
+          <w:rFonts w:ascii="Times New Roman" w:hAnsi="Times New Roman" w:cs="Times New Roman"/>
+          <w:sz w:val="32"/>
+          <w:szCs w:val="32"/>
+        </w:rPr>
+        <w:t>diverse aplicații</w:t>
+      </w:r>
+      <w:r>
+        <w:rPr>
+          <w:rFonts w:ascii="Times New Roman" w:hAnsi="Times New Roman" w:cs="Times New Roman"/>
+          <w:sz w:val="32"/>
+          <w:szCs w:val="32"/>
+        </w:rPr>
+        <w:t xml:space="preserve">, precum: </w:t>
+      </w:r>
+      <w:r>
+        <w:rPr>
+          <w:rFonts w:ascii="Times New Roman" w:hAnsi="Times New Roman" w:cs="Times New Roman"/>
+          <w:sz w:val="32"/>
+          <w:szCs w:val="32"/>
+        </w:rPr>
+        <w:t xml:space="preserve">programarea </w:t>
+      </w:r>
+      <w:r>
+        <w:rPr>
+          <w:rFonts w:ascii="Times New Roman" w:hAnsi="Times New Roman" w:cs="Times New Roman"/>
+          <w:i/>
+          <w:iCs/>
+          <w:sz w:val="32"/>
+          <w:szCs w:val="32"/>
+        </w:rPr>
+        <w:t>low-level</w:t>
+      </w:r>
+      <w:r>
+        <w:rPr>
+          <w:rFonts w:ascii="Times New Roman" w:hAnsi="Times New Roman" w:cs="Times New Roman"/>
+          <w:sz w:val="32"/>
+          <w:szCs w:val="32"/>
+        </w:rPr>
+        <w:t xml:space="preserve">, </w:t>
+      </w:r>
+      <w:r>
+        <w:rPr>
+          <w:rFonts w:ascii="Times New Roman" w:hAnsi="Times New Roman" w:cs="Times New Roman"/>
+          <w:sz w:val="32"/>
+          <w:szCs w:val="32"/>
+        </w:rPr>
+        <w:t xml:space="preserve">control la nivel </w:t>
+      </w:r>
+      <w:r>
+        <w:rPr>
+          <w:rFonts w:ascii="Times New Roman" w:hAnsi="Times New Roman" w:cs="Times New Roman"/>
+          <w:i/>
+          <w:iCs/>
+          <w:sz w:val="32"/>
+          <w:szCs w:val="32"/>
+        </w:rPr>
+        <w:t>hardware</w:t>
+      </w:r>
+      <w:r>
+        <w:rPr>
+          <w:rFonts w:ascii="Times New Roman" w:hAnsi="Times New Roman" w:cs="Times New Roman"/>
+          <w:sz w:val="32"/>
+          <w:szCs w:val="32"/>
+        </w:rPr>
+        <w:t xml:space="preserve">, </w:t>
+      </w:r>
+      <w:r>
+        <w:rPr>
+          <w:rFonts w:ascii="Times New Roman" w:hAnsi="Times New Roman" w:cs="Times New Roman"/>
+          <w:sz w:val="32"/>
+          <w:szCs w:val="32"/>
+        </w:rPr>
+        <w:t>optimizări</w:t>
+      </w:r>
+      <w:r>
+        <w:rPr>
+          <w:rFonts w:ascii="Times New Roman" w:hAnsi="Times New Roman" w:cs="Times New Roman"/>
+          <w:sz w:val="32"/>
+          <w:szCs w:val="32"/>
+        </w:rPr>
+        <w:t xml:space="preserve"> de</w:t>
+      </w:r>
+      <w:r>
+        <w:rPr>
+          <w:rFonts w:ascii="Times New Roman" w:hAnsi="Times New Roman" w:cs="Times New Roman"/>
+          <w:sz w:val="32"/>
+          <w:szCs w:val="32"/>
+        </w:rPr>
+        <w:t xml:space="preserve"> performanță, </w:t>
+      </w:r>
+      <w:r>
+        <w:rPr>
+          <w:rFonts w:ascii="Times New Roman" w:hAnsi="Times New Roman" w:cs="Times New Roman"/>
+          <w:sz w:val="32"/>
+          <w:szCs w:val="32"/>
+        </w:rPr>
+        <w:t xml:space="preserve">înțelegerea </w:t>
+      </w:r>
+      <w:r>
+        <w:rPr>
+          <w:rFonts w:ascii="Times New Roman" w:hAnsi="Times New Roman" w:cs="Times New Roman"/>
+          <w:sz w:val="32"/>
+          <w:szCs w:val="32"/>
+        </w:rPr>
+        <w:t>arhitecturii calculatoarelor și a procesoarelor</w:t>
+      </w:r>
+      <w:r>
+        <w:rPr>
+          <w:rFonts w:ascii="Times New Roman" w:hAnsi="Times New Roman" w:cs="Times New Roman"/>
+          <w:sz w:val="32"/>
+          <w:szCs w:val="32"/>
+        </w:rPr>
+        <w:t xml:space="preserve">, inginerie inversă pentru a găsi vulnerabilități de </w:t>
+      </w:r>
+      <w:r>
+        <w:rPr>
+          <w:rFonts w:ascii="Times New Roman" w:hAnsi="Times New Roman" w:cs="Times New Roman"/>
+          <w:sz w:val="32"/>
+          <w:szCs w:val="32"/>
+        </w:rPr>
+        <w:t>securitate</w:t>
+      </w:r>
+      <w:r>
+        <w:rPr>
+          <w:rFonts w:ascii="Times New Roman" w:hAnsi="Times New Roman" w:cs="Times New Roman"/>
+          <w:sz w:val="32"/>
+          <w:szCs w:val="32"/>
+        </w:rPr>
+        <w:t>, sau mentenanța sistemelor scrise în acest</w:t>
+      </w:r>
+      <w:r>
+        <w:rPr>
+          <w:rFonts w:ascii="Times New Roman" w:hAnsi="Times New Roman" w:cs="Times New Roman"/>
+          <w:sz w:val="32"/>
+          <w:szCs w:val="32"/>
+        </w:rPr>
+        <w:t xml:space="preserve"> tip</w:t>
+      </w:r>
+      <w:r>
+        <w:rPr>
+          <w:rFonts w:ascii="Times New Roman" w:hAnsi="Times New Roman" w:cs="Times New Roman"/>
+          <w:sz w:val="32"/>
+          <w:szCs w:val="32"/>
+        </w:rPr>
+        <w:t xml:space="preserve"> de</w:t>
+      </w:r>
+      <w:r>
+        <w:rPr>
+          <w:rFonts w:ascii="Times New Roman" w:hAnsi="Times New Roman" w:cs="Times New Roman"/>
+          <w:sz w:val="32"/>
+          <w:szCs w:val="32"/>
+        </w:rPr>
+        <w:t xml:space="preserve"> limbaj</w:t>
+      </w:r>
+      <w:r>
+        <w:rPr>
+          <w:rFonts w:ascii="Times New Roman" w:hAnsi="Times New Roman" w:cs="Times New Roman"/>
+          <w:sz w:val="32"/>
+          <w:szCs w:val="32"/>
+        </w:rPr>
+        <w:t>.</w:t>
+      </w:r>
+      <w:r>
+        <w:rPr>
+          <w:rFonts w:ascii="Times New Roman" w:hAnsi="Times New Roman" w:cs="Times New Roman"/>
+          <w:sz w:val="32"/>
+          <w:szCs w:val="32"/>
+        </w:rPr>
+        <w:t xml:space="preserve"> Cu toate acestea, </w:t>
+      </w:r>
+      <w:r>
+        <w:rPr>
+          <w:rFonts w:ascii="Times New Roman" w:hAnsi="Times New Roman" w:cs="Times New Roman"/>
+          <w:sz w:val="32"/>
+          <w:szCs w:val="32"/>
+        </w:rPr>
+        <w:t xml:space="preserve">procesul de </w:t>
+      </w:r>
+      <w:r>
+        <w:rPr>
+          <w:rFonts w:ascii="Times New Roman" w:hAnsi="Times New Roman" w:cs="Times New Roman"/>
+          <w:sz w:val="32"/>
+          <w:szCs w:val="32"/>
+        </w:rPr>
+        <w:t>învățare</w:t>
+      </w:r>
+      <w:r>
+        <w:rPr>
+          <w:rFonts w:ascii="Times New Roman" w:hAnsi="Times New Roman" w:cs="Times New Roman"/>
+          <w:sz w:val="32"/>
+          <w:szCs w:val="32"/>
+        </w:rPr>
+        <w:t xml:space="preserve"> al</w:t>
+      </w:r>
+      <w:r>
+        <w:rPr>
+          <w:rFonts w:ascii="Times New Roman" w:hAnsi="Times New Roman" w:cs="Times New Roman"/>
+          <w:sz w:val="32"/>
+          <w:szCs w:val="32"/>
+        </w:rPr>
+        <w:t xml:space="preserve"> unui limbaj de asamblare</w:t>
+      </w:r>
+      <w:r>
+        <w:rPr>
+          <w:rFonts w:ascii="Times New Roman" w:hAnsi="Times New Roman" w:cs="Times New Roman"/>
+          <w:sz w:val="32"/>
+          <w:szCs w:val="32"/>
+        </w:rPr>
+        <w:t xml:space="preserve"> </w:t>
+      </w:r>
+      <w:r>
+        <w:rPr>
+          <w:rFonts w:ascii="Times New Roman" w:hAnsi="Times New Roman" w:cs="Times New Roman"/>
+          <w:sz w:val="32"/>
+          <w:szCs w:val="32"/>
+        </w:rPr>
+        <w:t>poate fi</w:t>
+      </w:r>
+      <w:r>
+        <w:rPr>
+          <w:rFonts w:ascii="Times New Roman" w:hAnsi="Times New Roman" w:cs="Times New Roman"/>
+          <w:sz w:val="32"/>
+          <w:szCs w:val="32"/>
+        </w:rPr>
+        <w:t xml:space="preserve"> un proces</w:t>
+      </w:r>
+      <w:r>
+        <w:rPr>
+          <w:rFonts w:ascii="Times New Roman" w:hAnsi="Times New Roman" w:cs="Times New Roman"/>
+          <w:sz w:val="32"/>
+          <w:szCs w:val="32"/>
+        </w:rPr>
+        <w:t xml:space="preserve"> dificil</w:t>
+      </w:r>
+      <w:r>
+        <w:rPr>
+          <w:rFonts w:ascii="Times New Roman" w:hAnsi="Times New Roman" w:cs="Times New Roman"/>
+          <w:sz w:val="32"/>
+          <w:szCs w:val="32"/>
+        </w:rPr>
+        <w:t xml:space="preserve">, mai ales pentru începători </w:t>
+      </w:r>
+      <w:r>
+        <w:rPr>
+          <w:rFonts w:ascii="Times New Roman" w:hAnsi="Times New Roman" w:cs="Times New Roman"/>
+          <w:sz w:val="32"/>
+          <w:szCs w:val="32"/>
+        </w:rPr>
+        <w:t>în domeniul programării</w:t>
+      </w:r>
+      <w:r>
+        <w:rPr>
+          <w:rFonts w:ascii="Times New Roman" w:hAnsi="Times New Roman" w:cs="Times New Roman"/>
+          <w:sz w:val="32"/>
+          <w:szCs w:val="32"/>
+        </w:rPr>
+        <w:t>, acestea având o sintaxă dificil</w:t>
+      </w:r>
+      <w:r>
+        <w:rPr>
+          <w:rFonts w:ascii="Times New Roman" w:hAnsi="Times New Roman" w:cs="Times New Roman"/>
+          <w:sz w:val="32"/>
+          <w:szCs w:val="32"/>
+        </w:rPr>
+        <w:t>ă</w:t>
+      </w:r>
+      <w:r>
+        <w:rPr>
+          <w:rFonts w:ascii="Times New Roman" w:hAnsi="Times New Roman" w:cs="Times New Roman"/>
+          <w:sz w:val="32"/>
+          <w:szCs w:val="32"/>
+        </w:rPr>
+        <w:t xml:space="preserve">, </w:t>
+      </w:r>
+      <w:r>
+        <w:rPr>
+          <w:rFonts w:ascii="Times New Roman" w:hAnsi="Times New Roman" w:cs="Times New Roman"/>
+          <w:sz w:val="32"/>
+          <w:szCs w:val="32"/>
+        </w:rPr>
+        <w:t>precum și</w:t>
+      </w:r>
+      <w:r>
+        <w:rPr>
+          <w:rFonts w:ascii="Times New Roman" w:hAnsi="Times New Roman" w:cs="Times New Roman"/>
+          <w:sz w:val="32"/>
+          <w:szCs w:val="32"/>
+        </w:rPr>
+        <w:t xml:space="preserve"> lipsa abstracției </w:t>
+      </w:r>
+      <w:r>
+        <w:rPr>
+          <w:rFonts w:ascii="Times New Roman" w:hAnsi="Times New Roman" w:cs="Times New Roman"/>
+          <w:sz w:val="32"/>
+          <w:szCs w:val="32"/>
+        </w:rPr>
+        <w:t>limbajelor de nivel mai înalt</w:t>
+      </w:r>
+      <w:r>
+        <w:rPr>
+          <w:rFonts w:ascii="Times New Roman" w:hAnsi="Times New Roman" w:cs="Times New Roman"/>
+          <w:sz w:val="32"/>
+          <w:szCs w:val="32"/>
+        </w:rPr>
+        <w:t>, dar</w:t>
+      </w:r>
+      <w:r>
+        <w:rPr>
+          <w:rFonts w:ascii="Times New Roman" w:hAnsi="Times New Roman" w:cs="Times New Roman"/>
+          <w:sz w:val="32"/>
+          <w:szCs w:val="32"/>
+        </w:rPr>
+        <w:t xml:space="preserve"> și</w:t>
+      </w:r>
+      <w:r>
+        <w:rPr>
+          <w:rFonts w:ascii="Times New Roman" w:hAnsi="Times New Roman" w:cs="Times New Roman"/>
+          <w:sz w:val="32"/>
+          <w:szCs w:val="32"/>
+        </w:rPr>
+        <w:t xml:space="preserve"> </w:t>
+      </w:r>
+      <w:r>
+        <w:rPr>
+          <w:rFonts w:ascii="Times New Roman" w:hAnsi="Times New Roman" w:cs="Times New Roman"/>
+          <w:sz w:val="32"/>
+          <w:szCs w:val="32"/>
+        </w:rPr>
+        <w:t>depanarea îngreunată din cauza acestui lips.</w:t>
+      </w:r>
+    </w:p>
+    <w:p>
+      <w:pPr>
+        <w:ind w:firstLine="720"/>
+        <w:jc w:val="both"/>
+        <w:rPr>
+          <w:rFonts w:ascii="Times New Roman" w:hAnsi="Times New Roman" w:cs="Times New Roman"/>
+          <w:sz w:val="32"/>
+          <w:szCs w:val="32"/>
+          <w:lang w:val="ro-RO"/>
+        </w:rPr>
+      </w:pPr>
+      <w:r>
+        <w:rPr>
+          <w:rFonts w:ascii="Times New Roman" w:hAnsi="Times New Roman" w:cs="Times New Roman"/>
+          <w:sz w:val="32"/>
+          <w:szCs w:val="32"/>
+          <w:lang w:val="ro-RO"/>
+        </w:rPr>
+        <w:t>În această lucrare vom prezenta un mediu de simulare pentru algoritmi în limbaj de asamblare, folosind limbajul de programare MyASM. Mediul este conceput pentru a simplifica experiența de învățare, fiind ușor de utilizat pentru scrierea și rularea codului</w:t>
+      </w:r>
+      <w:r>
+        <w:rPr>
+          <w:rFonts w:ascii="Times New Roman" w:hAnsi="Times New Roman" w:cs="Times New Roman"/>
+          <w:sz w:val="32"/>
+          <w:szCs w:val="32"/>
+          <w:lang w:val="ro-RO"/>
+        </w:rPr>
+        <w:t xml:space="preserve"> sursă MyASM</w:t>
+      </w:r>
+      <w:r>
+        <w:rPr>
+          <w:rFonts w:ascii="Times New Roman" w:hAnsi="Times New Roman" w:cs="Times New Roman"/>
+          <w:sz w:val="32"/>
+          <w:szCs w:val="32"/>
+          <w:lang w:val="ro-RO"/>
+        </w:rPr>
+        <w:t xml:space="preserve">, cu caracteristici precum rularea normală, cu posibilitatea de a fi întreruptă, rularea pas cu pas a instrucțiunilor, vizualizarea regiștrilor, a memoriei și a stivei în cadrul rulării pas cu pas și posibilitatea de a oferi date de intrare și de a vizualiza datele de ieșire. Limbajul de programare MyASM, bazat în mare pe limbajul de asamblare x86, a fost creat cu scopul de a ușura și de a scoate în evidență elementele de bază ale programării în limbaj de </w:t>
+      </w:r>
+      <w:r>
+        <w:rPr>
+          <w:rFonts w:ascii="Times New Roman" w:hAnsi="Times New Roman" w:cs="Times New Roman"/>
+          <w:sz w:val="32"/>
+          <w:szCs w:val="32"/>
+          <w:lang w:val="ro-RO"/>
+        </w:rPr>
+        <w:t>A</w:t>
+      </w:r>
+      <w:r>
+        <w:rPr>
+          <w:rFonts w:ascii="Times New Roman" w:hAnsi="Times New Roman" w:cs="Times New Roman"/>
+          <w:sz w:val="32"/>
+          <w:szCs w:val="32"/>
+          <w:lang w:val="ro-RO"/>
+        </w:rPr>
+        <w:t xml:space="preserve">samblare. Implementarea aplicației noastre este construită cu ajutorul </w:t>
+      </w:r>
+      <w:r>
+        <w:rPr>
+          <w:rFonts w:ascii="Times New Roman" w:hAnsi="Times New Roman" w:cs="Times New Roman"/>
+          <w:i/>
+          <w:iCs/>
+          <w:sz w:val="32"/>
+          <w:szCs w:val="32"/>
+          <w:lang w:val="ro-RO"/>
+        </w:rPr>
+        <w:t>Framework</w:t>
+      </w:r>
+      <w:r>
+        <w:rPr>
+          <w:rFonts w:ascii="Times New Roman" w:hAnsi="Times New Roman" w:cs="Times New Roman"/>
+          <w:sz w:val="32"/>
+          <w:szCs w:val="32"/>
+          <w:lang w:val="ro-RO"/>
+        </w:rPr>
+        <w:t>-ului .NET</w:t>
+      </w:r>
+      <w:r>
+        <w:rPr>
+          <w:rFonts w:ascii="Times New Roman" w:hAnsi="Times New Roman" w:cs="Times New Roman"/>
+          <w:sz w:val="32"/>
+          <w:szCs w:val="32"/>
+          <w:lang w:val="ro-RO"/>
+        </w:rPr>
+        <w:t>, folosind limbajul de programare C</w:t>
+      </w:r>
+      <w:r>
+        <w:rPr>
+          <w:rFonts w:ascii="Times New Roman" w:hAnsi="Times New Roman" w:cs="Times New Roman"/>
+          <w:sz w:val="32"/>
+          <w:szCs w:val="32"/>
+          <w:lang w:val="ro-RO"/>
+        </w:rPr>
+        <w:t>#</w:t>
+      </w:r>
+      <w:r>
+        <w:rPr>
+          <w:rFonts w:ascii="Times New Roman" w:hAnsi="Times New Roman" w:cs="Times New Roman"/>
+          <w:sz w:val="32"/>
+          <w:szCs w:val="32"/>
+          <w:lang w:val="ro-RO"/>
+        </w:rPr>
+        <w:t>, folosind mediul de dezvoltare Visual Studio.</w:t>
+      </w:r>
+      <w:r>
+        <w:rPr>
+          <w:rFonts w:ascii="Times New Roman" w:hAnsi="Times New Roman" w:cs="Times New Roman"/>
+          <w:sz w:val="32"/>
+          <w:szCs w:val="32"/>
+          <w:lang w:val="ro-RO"/>
+        </w:rPr>
+        <w:t xml:space="preserve"> </w:t>
+      </w:r>
+      <w:r>
+        <w:rPr>
+          <w:rFonts w:ascii="Times New Roman" w:hAnsi="Times New Roman" w:cs="Times New Roman"/>
+          <w:sz w:val="32"/>
+          <w:szCs w:val="32"/>
+          <w:lang w:val="ro-RO"/>
+        </w:rPr>
+        <w:t>Aplicația este împărțită în trei module:</w:t>
+      </w:r>
+      <w:r>
+        <w:rPr>
+          <w:rFonts w:ascii="Times New Roman" w:hAnsi="Times New Roman" w:cs="Times New Roman"/>
+          <w:sz w:val="32"/>
+          <w:szCs w:val="32"/>
+          <w:lang w:val="ro-RO"/>
+        </w:rPr>
+        <w:t xml:space="preserve"> un modul WinForms pentru interfața vizuală, un modul pentru compilator, și un modul de </w:t>
+      </w:r>
+      <w:r>
+        <w:rPr>
+          <w:rFonts w:ascii="Times New Roman" w:hAnsi="Times New Roman" w:cs="Times New Roman"/>
+          <w:i/>
+          <w:iCs/>
+          <w:sz w:val="32"/>
+          <w:szCs w:val="32"/>
+          <w:lang w:val="ro-RO"/>
+        </w:rPr>
+        <w:t>Unit Testing</w:t>
+      </w:r>
+      <w:r>
+        <w:rPr>
+          <w:rFonts w:ascii="Times New Roman" w:hAnsi="Times New Roman" w:cs="Times New Roman"/>
+          <w:sz w:val="32"/>
+          <w:szCs w:val="32"/>
+          <w:lang w:val="ro-RO"/>
+        </w:rPr>
+        <w:t xml:space="preserve"> pentru testarea corectitudinii compilatorului.</w:t>
+      </w:r>
+    </w:p>
+    <w:p>
+      <w:pPr>
+        <w:ind w:firstLine="720"/>
+        <w:jc w:val="both"/>
+        <w:rPr>
+          <w:rFonts w:ascii="Times New Roman" w:hAnsi="Times New Roman" w:cs="Times New Roman"/>
+          <w:sz w:val="32"/>
+          <w:szCs w:val="32"/>
+          <w:lang w:val="ro-RO"/>
+        </w:rPr>
+      </w:pPr>
+      <w:r>
+        <w:rPr>
+          <w:rFonts w:ascii="Times New Roman" w:hAnsi="Times New Roman" w:cs="Times New Roman"/>
+          <w:sz w:val="32"/>
+          <w:szCs w:val="32"/>
+          <w:lang w:val="ro-RO"/>
+        </w:rPr>
+        <w:t xml:space="preserve">În </w:t>
+      </w:r>
+      <w:r>
+        <w:rPr>
+          <w:rFonts w:ascii="Times New Roman" w:hAnsi="Times New Roman" w:cs="Times New Roman"/>
+          <w:sz w:val="32"/>
+          <w:szCs w:val="32"/>
+          <w:lang w:val="ro-RO"/>
+        </w:rPr>
+        <w:t>capitolele următoare vom</w:t>
+      </w:r>
+      <w:r>
+        <w:rPr>
+          <w:rFonts w:ascii="Times New Roman" w:hAnsi="Times New Roman" w:cs="Times New Roman"/>
+          <w:sz w:val="32"/>
+          <w:szCs w:val="32"/>
+          <w:lang w:val="ro-RO"/>
+        </w:rPr>
+        <w:t xml:space="preserve"> prezenta</w:t>
+      </w:r>
+      <w:r>
+        <w:rPr>
+          <w:rFonts w:ascii="Times New Roman" w:hAnsi="Times New Roman" w:cs="Times New Roman"/>
+          <w:sz w:val="32"/>
+          <w:szCs w:val="32"/>
+          <w:lang w:val="ro-RO"/>
+        </w:rPr>
+        <w:t xml:space="preserve"> etapele </w:t>
+      </w:r>
+      <w:r>
+        <w:rPr>
+          <w:rFonts w:ascii="Times New Roman" w:hAnsi="Times New Roman" w:cs="Times New Roman"/>
+          <w:sz w:val="32"/>
+          <w:szCs w:val="32"/>
+          <w:lang w:val="ro-RO"/>
+        </w:rPr>
+        <w:t>dezvoltării</w:t>
+      </w:r>
+      <w:r>
+        <w:rPr>
+          <w:rFonts w:ascii="Times New Roman" w:hAnsi="Times New Roman" w:cs="Times New Roman"/>
+          <w:sz w:val="32"/>
+          <w:szCs w:val="32"/>
+          <w:lang w:val="ro-RO"/>
+        </w:rPr>
+        <w:t xml:space="preserve"> și </w:t>
+      </w:r>
+      <w:r>
+        <w:rPr>
+          <w:rFonts w:ascii="Times New Roman" w:hAnsi="Times New Roman" w:cs="Times New Roman"/>
+          <w:sz w:val="32"/>
+          <w:szCs w:val="32"/>
+          <w:lang w:val="ro-RO"/>
+        </w:rPr>
+        <w:t>ciclul de viață al</w:t>
+      </w:r>
+      <w:r>
+        <w:rPr>
+          <w:rFonts w:ascii="Times New Roman" w:hAnsi="Times New Roman" w:cs="Times New Roman"/>
+          <w:sz w:val="32"/>
+          <w:szCs w:val="32"/>
+          <w:lang w:val="ro-RO"/>
+        </w:rPr>
+        <w:t xml:space="preserve"> </w:t>
+      </w:r>
+      <w:r>
+        <w:rPr>
+          <w:rFonts w:ascii="Times New Roman" w:hAnsi="Times New Roman" w:cs="Times New Roman"/>
+          <w:sz w:val="32"/>
+          <w:szCs w:val="32"/>
+          <w:lang w:val="ro-RO"/>
+        </w:rPr>
+        <w:t>lim</w:t>
+      </w:r>
+      <w:r>
+        <w:rPr>
+          <w:rFonts w:ascii="Times New Roman" w:hAnsi="Times New Roman" w:cs="Times New Roman"/>
+          <w:sz w:val="32"/>
+          <w:szCs w:val="32"/>
+          <w:lang w:val="ro-RO"/>
+        </w:rPr>
+        <w:t>bajul</w:t>
+      </w:r>
+      <w:r>
+        <w:rPr>
+          <w:rFonts w:ascii="Times New Roman" w:hAnsi="Times New Roman" w:cs="Times New Roman"/>
+          <w:sz w:val="32"/>
+          <w:szCs w:val="32"/>
+          <w:lang w:val="ro-RO"/>
+        </w:rPr>
+        <w:t>ui</w:t>
+      </w:r>
+      <w:r>
+        <w:rPr>
+          <w:rFonts w:ascii="Times New Roman" w:hAnsi="Times New Roman" w:cs="Times New Roman"/>
+          <w:sz w:val="32"/>
+          <w:szCs w:val="32"/>
+          <w:lang w:val="ro-RO"/>
+        </w:rPr>
+        <w:t xml:space="preserve"> de programare</w:t>
+      </w:r>
+      <w:r>
+        <w:rPr>
+          <w:rFonts w:ascii="Times New Roman" w:hAnsi="Times New Roman" w:cs="Times New Roman"/>
+          <w:sz w:val="32"/>
+          <w:szCs w:val="32"/>
+          <w:lang w:val="ro-RO"/>
+        </w:rPr>
+        <w:t xml:space="preserve"> MyASM, alături de mediul de simulare</w:t>
+      </w:r>
+      <w:r>
+        <w:rPr>
+          <w:rFonts w:ascii="Times New Roman" w:hAnsi="Times New Roman" w:cs="Times New Roman"/>
+          <w:sz w:val="32"/>
+          <w:szCs w:val="32"/>
+          <w:lang w:val="ro-RO"/>
+        </w:rPr>
+        <w:t xml:space="preserve"> care </w:t>
+      </w:r>
+      <w:r>
+        <w:rPr>
+          <w:rFonts w:ascii="Times New Roman" w:hAnsi="Times New Roman" w:cs="Times New Roman"/>
+          <w:sz w:val="32"/>
+          <w:szCs w:val="32"/>
+          <w:lang w:val="ro-RO"/>
+        </w:rPr>
+        <w:t>permite rularea codului surs</w:t>
+      </w:r>
+      <w:r>
+        <w:rPr>
+          <w:rFonts w:ascii="Times New Roman" w:hAnsi="Times New Roman" w:cs="Times New Roman"/>
+          <w:sz w:val="32"/>
+          <w:szCs w:val="32"/>
+          <w:lang w:val="ro-RO"/>
+        </w:rPr>
+        <w:t>ă</w:t>
+      </w:r>
+      <w:r>
+        <w:rPr>
+          <w:rFonts w:ascii="Times New Roman" w:hAnsi="Times New Roman" w:cs="Times New Roman"/>
+          <w:sz w:val="32"/>
+          <w:szCs w:val="32"/>
+          <w:lang w:val="ro-RO"/>
+        </w:rPr>
+        <w:t xml:space="preserve"> MyASM și vizualizarea regiștrilor și a memoriei</w:t>
+      </w:r>
+      <w:r>
+        <w:rPr>
+          <w:rFonts w:ascii="Times New Roman" w:hAnsi="Times New Roman" w:cs="Times New Roman"/>
+          <w:sz w:val="32"/>
+          <w:szCs w:val="32"/>
+          <w:lang w:val="ro-RO"/>
+        </w:rPr>
+        <w:t xml:space="preserve"> operative</w:t>
+      </w:r>
+      <w:r>
+        <w:rPr>
+          <w:rFonts w:ascii="Times New Roman" w:hAnsi="Times New Roman" w:cs="Times New Roman"/>
+          <w:sz w:val="32"/>
+          <w:szCs w:val="32"/>
+          <w:lang w:val="ro-RO"/>
+        </w:rPr>
+        <w:t>.</w:t>
+      </w:r>
+      <w:r>
+        <w:rPr>
+          <w:rFonts w:ascii="Times New Roman" w:hAnsi="Times New Roman" w:cs="Times New Roman"/>
+          <w:sz w:val="32"/>
+          <w:szCs w:val="32"/>
+        </w:rPr>
+        <w:t xml:space="preserve"> </w:t>
       </w:r>
     </w:p>
     <w:p>
@@ -1384,7 +2899,55 @@
           <w:sz w:val="32"/>
           <w:szCs w:val="32"/>
         </w:rPr>
-        <w:t>Aaa</w:t>
+        <w:t>(</w:t>
+      </w:r>
+      <w:r>
+        <w:rPr>
+          <w:rFonts w:ascii="Times New Roman" w:hAnsi="Times New Roman" w:cs="Times New Roman"/>
+          <w:sz w:val="32"/>
+          <w:szCs w:val="32"/>
+        </w:rPr>
+        <w:t xml:space="preserve">Assembly, </w:t>
+      </w:r>
+      <w:r>
+        <w:rPr>
+          <w:rFonts w:ascii="Times New Roman" w:hAnsi="Times New Roman" w:cs="Times New Roman"/>
+          <w:sz w:val="32"/>
+          <w:szCs w:val="32"/>
+        </w:rPr>
+        <w:t>Compilato</w:t>
+      </w:r>
+      <w:r>
+        <w:rPr>
+          <w:rFonts w:ascii="Times New Roman" w:hAnsi="Times New Roman" w:cs="Times New Roman"/>
+          <w:sz w:val="32"/>
+          <w:szCs w:val="32"/>
+        </w:rPr>
+        <w:t>are</w:t>
+      </w:r>
+      <w:r>
+        <w:rPr>
+          <w:rFonts w:ascii="Times New Roman" w:hAnsi="Times New Roman" w:cs="Times New Roman"/>
+          <w:sz w:val="32"/>
+          <w:szCs w:val="32"/>
+        </w:rPr>
+        <w:t xml:space="preserve">, </w:t>
+      </w:r>
+      <w:r>
+        <w:rPr>
+          <w:rFonts w:ascii="Times New Roman" w:hAnsi="Times New Roman" w:cs="Times New Roman"/>
+          <w:sz w:val="32"/>
+          <w:szCs w:val="32"/>
+        </w:rPr>
+        <w:t>C#</w:t>
+      </w:r>
+      <w:r>
+        <w:rPr>
+          <w:rFonts w:ascii="Times New Roman" w:hAnsi="Times New Roman" w:cs="Times New Roman"/>
+          <w:sz w:val="32"/>
+          <w:szCs w:val="32"/>
+        </w:rPr>
+        <w:t>)</w:t>
       </w:r>
     </w:p>
     <w:p>
@@ -1451,7 +3014,23 @@
           <w:sz w:val="32"/>
           <w:szCs w:val="32"/>
         </w:rPr>
-        <w:t>Aaa</w:t>
+        <w:t>(</w:t>
+      </w:r>
+      <w:r>
+        <w:rPr>
+          <w:rFonts w:ascii="Times New Roman" w:hAnsi="Times New Roman" w:cs="Times New Roman"/>
+          <w:sz w:val="32"/>
+          <w:szCs w:val="32"/>
+        </w:rPr>
+        <w:t xml:space="preserve">Limbajul </w:t>
+      </w:r>
+      <w:r>
+        <w:rPr>
+          <w:rFonts w:ascii="Times New Roman" w:hAnsi="Times New Roman" w:cs="Times New Roman"/>
+          <w:sz w:val="32"/>
+          <w:szCs w:val="32"/>
+        </w:rPr>
+        <w:t>MyASM)</w:t>
       </w:r>
     </w:p>
     <w:p>
@@ -1508,7 +3087,47 @@
           <w:sz w:val="32"/>
           <w:szCs w:val="32"/>
         </w:rPr>
-        <w:t>Aaa</w:t>
+        <w:t xml:space="preserve">(MyASM </w:t>
+      </w:r>
+      <w:r>
+        <w:rPr>
+          <w:rFonts w:ascii="Times New Roman" w:hAnsi="Times New Roman" w:cs="Times New Roman"/>
+          <w:sz w:val="32"/>
+          <w:szCs w:val="32"/>
+        </w:rPr>
+        <w:t xml:space="preserve"> </w:t>
+      </w:r>
+      <w:r>
+        <w:rPr>
+          <w:rFonts w:ascii="Times New Roman" w:hAnsi="Times New Roman" w:cs="Times New Roman"/>
+          <w:sz w:val="32"/>
+          <w:szCs w:val="32"/>
+        </w:rPr>
+        <w:t>IDE</w:t>
+      </w:r>
+      <w:r>
+        <w:rPr>
+          <w:rFonts w:ascii="Times New Roman" w:hAnsi="Times New Roman" w:cs="Times New Roman"/>
+          <w:sz w:val="32"/>
+          <w:szCs w:val="32"/>
+        </w:rPr>
+        <w:t xml:space="preserve">, </w:t>
+      </w:r>
+      <w:r>
+        <w:rPr>
+          <w:rFonts w:ascii="Times New Roman" w:hAnsi="Times New Roman" w:cs="Times New Roman"/>
+          <w:sz w:val="32"/>
+          <w:szCs w:val="32"/>
+        </w:rPr>
+        <w:t>ciclul compilarii, ciclul rularii</w:t>
+      </w:r>
+      <w:r>
+        <w:rPr>
+          <w:rFonts w:ascii="Times New Roman" w:hAnsi="Times New Roman" w:cs="Times New Roman"/>
+          <w:sz w:val="32"/>
+          <w:szCs w:val="32"/>
+        </w:rPr>
+        <w:t>)</w:t>
       </w:r>
     </w:p>
     <w:p>
@@ -1577,7 +3196,31 @@
           <w:sz w:val="32"/>
           <w:szCs w:val="32"/>
         </w:rPr>
-        <w:t>Aaa</w:t>
+        <w:t>(</w:t>
+      </w:r>
+      <w:r>
+        <w:rPr>
+          <w:rFonts w:ascii="Times New Roman" w:hAnsi="Times New Roman" w:cs="Times New Roman"/>
+          <w:sz w:val="32"/>
+          <w:szCs w:val="32"/>
+        </w:rPr>
+        <w:t xml:space="preserve">user </w:t>
+      </w:r>
+      <w:r>
+        <w:rPr>
+          <w:rFonts w:ascii="Times New Roman" w:hAnsi="Times New Roman" w:cs="Times New Roman"/>
+          <w:sz w:val="32"/>
+          <w:szCs w:val="32"/>
+        </w:rPr>
+        <w:t>manual</w:t>
+      </w:r>
+      <w:r>
+        <w:rPr>
+          <w:rFonts w:ascii="Times New Roman" w:hAnsi="Times New Roman" w:cs="Times New Roman"/>
+          <w:sz w:val="32"/>
+          <w:szCs w:val="32"/>
+        </w:rPr>
+        <w:t>)</w:t>
       </w:r>
     </w:p>
     <w:p>
@@ -1617,24 +3260,40 @@
           <w:szCs w:val="40"/>
         </w:rPr>
         <w:lastRenderedPageBreak/>
-        <w:t>REZULTATE</w:t>
-      </w:r>
-    </w:p>
-    <w:p>
-      <w:pPr>
-        <w:rPr>
-          <w:rFonts w:ascii="Times New Roman" w:hAnsi="Times New Roman" w:cs="Times New Roman"/>
-          <w:sz w:val="32"/>
-          <w:szCs w:val="32"/>
-        </w:rPr>
-      </w:pPr>
-      <w:r>
-        <w:rPr>
-          <w:rFonts w:ascii="Times New Roman" w:hAnsi="Times New Roman" w:cs="Times New Roman"/>
-          <w:sz w:val="32"/>
-          <w:szCs w:val="32"/>
-        </w:rPr>
-        <w:t>Aaa</w:t>
+        <w:t>CONCLUZII</w:t>
+      </w:r>
+    </w:p>
+    <w:p>
+      <w:pPr>
+        <w:rPr>
+          <w:rFonts w:ascii="Times New Roman" w:hAnsi="Times New Roman" w:cs="Times New Roman"/>
+          <w:sz w:val="32"/>
+          <w:szCs w:val="32"/>
+        </w:rPr>
+      </w:pPr>
+      <w:r>
+        <w:rPr>
+          <w:rFonts w:ascii="Times New Roman" w:hAnsi="Times New Roman" w:cs="Times New Roman"/>
+          <w:sz w:val="32"/>
+          <w:szCs w:val="32"/>
+        </w:rPr>
+        <w:t>(</w:t>
+      </w:r>
+      <w:r>
+        <w:rPr>
+          <w:rFonts w:ascii="Times New Roman" w:hAnsi="Times New Roman" w:cs="Times New Roman"/>
+          <w:sz w:val="32"/>
+          <w:szCs w:val="32"/>
+        </w:rPr>
+        <w:t>nu am nici cea mai mica idee</w:t>
+      </w:r>
+      <w:r>
+        <w:rPr>
+          <w:rFonts w:ascii="Times New Roman" w:hAnsi="Times New Roman" w:cs="Times New Roman"/>
+          <w:sz w:val="32"/>
+          <w:szCs w:val="32"/>
+        </w:rPr>
+        <w:t>)</w:t>
       </w:r>
     </w:p>
     <w:p>
@@ -1674,63 +3333,6 @@
           <w:szCs w:val="40"/>
         </w:rPr>
         <w:lastRenderedPageBreak/>
-        <w:t>CONCLUZII</w:t>
-      </w:r>
-    </w:p>
-    <w:p>
-      <w:pPr>
-        <w:rPr>
-          <w:rFonts w:ascii="Times New Roman" w:hAnsi="Times New Roman" w:cs="Times New Roman"/>
-          <w:sz w:val="32"/>
-          <w:szCs w:val="32"/>
-        </w:rPr>
-      </w:pPr>
-      <w:r>
-        <w:rPr>
-          <w:rFonts w:ascii="Times New Roman" w:hAnsi="Times New Roman" w:cs="Times New Roman"/>
-          <w:sz w:val="32"/>
-          <w:szCs w:val="32"/>
-        </w:rPr>
-        <w:t>Aaa</w:t>
-      </w:r>
-    </w:p>
-    <w:p>
-      <w:pPr>
-        <w:rPr>
-          <w:rFonts w:ascii="Times New Roman" w:hAnsi="Times New Roman" w:cs="Times New Roman"/>
-          <w:sz w:val="32"/>
-          <w:szCs w:val="32"/>
-        </w:rPr>
-      </w:pPr>
-      <w:r>
-        <w:rPr>
-          <w:rFonts w:ascii="Times New Roman" w:hAnsi="Times New Roman" w:cs="Times New Roman"/>
-          <w:sz w:val="32"/>
-          <w:szCs w:val="32"/>
-        </w:rPr>
-        <w:br w:type="page"/>
-      </w:r>
-    </w:p>
-    <w:p>
-      <w:pPr>
-        <w:jc w:val="center"/>
-        <w:rPr>
-          <w:rFonts w:ascii="Times New Roman" w:hAnsi="Times New Roman" w:cs="Times New Roman"/>
-          <w:b/>
-          <w:bCs/>
-          <w:sz w:val="40"/>
-          <w:szCs w:val="40"/>
-        </w:rPr>
-      </w:pPr>
-      <w:r>
-        <w:rPr>
-          <w:rFonts w:ascii="Times New Roman" w:hAnsi="Times New Roman" w:cs="Times New Roman"/>
-          <w:b/>
-          <w:bCs/>
-          <w:sz w:val="40"/>
-          <w:szCs w:val="40"/>
-        </w:rPr>
-        <w:lastRenderedPageBreak/>
         <w:t>BIBLIOGRAFIE</w:t>
       </w:r>
     </w:p>
@@ -1748,7 +3350,23 @@
           <w:sz w:val="32"/>
           <w:szCs w:val="32"/>
         </w:rPr>
-        <w:t>Aaa</w:t>
+        <w:t>(</w:t>
+      </w:r>
+      <w:r>
+        <w:rPr>
+          <w:rFonts w:ascii="Times New Roman" w:hAnsi="Times New Roman" w:cs="Times New Roman"/>
+          <w:sz w:val="32"/>
+          <w:szCs w:val="32"/>
+        </w:rPr>
+        <w:t xml:space="preserve">va contine </w:t>
+      </w:r>
+      <w:r>
+        <w:rPr>
+          <w:rFonts w:ascii="Times New Roman" w:hAnsi="Times New Roman" w:cs="Times New Roman"/>
+          <w:sz w:val="32"/>
+          <w:szCs w:val="32"/>
+        </w:rPr>
+        <w:t>multe link-uri de youtube)</w:t>
       </w:r>
     </w:p>
     <w:sectPr>

</xml_diff>